<commit_message>
#1 Updates of the manual
</commit_message>
<xml_diff>
--- a/docs/manual-codequick_pt_BR.docx
+++ b/docs/manual-codequick_pt_BR.docx
@@ -10,6 +10,7 @@
           <w:docPartUnique/>
         </w:docPartObj>
       </w:sdtPr>
+      <w:sdtEndPr/>
       <w:sdtContent>
         <w:p>
           <w:r>
@@ -122,6 +123,7 @@
                                     <w:dataBinding w:prefixMappings="xmlns:ns0='http://schemas.microsoft.com/office/2006/coverPageProps'" w:xpath="/ns0:CoverPageProperties[1]/ns0:CompanyAddress[1]" w:storeItemID="{55AF091B-3C7A-41E3-B477-F2FDAA23CFDA}"/>
                                     <w:text w:multiLine="1"/>
                                   </w:sdtPr>
+                                  <w:sdtEndPr/>
                                   <w:sdtContent>
                                     <w:p>
                                       <w:pPr>
@@ -272,6 +274,7 @@
                                       <w:calendar w:val="gregorian"/>
                                     </w:date>
                                   </w:sdtPr>
+                                  <w:sdtEndPr/>
                                   <w:sdtContent>
                                     <w:p>
                                       <w:pPr>
@@ -486,6 +489,7 @@
                                     <w:dataBinding w:prefixMappings="xmlns:ns0='http://schemas.openxmlformats.org/package/2006/metadata/core-properties' xmlns:ns1='http://purl.org/dc/elements/1.1/'" w:xpath="/ns0:coreProperties[1]/ns1:title[1]" w:storeItemID="{6C3C8BC8-F283-45AE-878A-BAB7291924A1}"/>
                                     <w:text/>
                                   </w:sdtPr>
+                                  <w:sdtEndPr/>
                                   <w:sdtContent>
                                     <w:p>
                                       <w:pPr>
@@ -521,6 +525,7 @@
                                     <w:dataBinding w:prefixMappings="xmlns:ns0='http://schemas.openxmlformats.org/package/2006/metadata/core-properties' xmlns:ns1='http://purl.org/dc/elements/1.1/'" w:xpath="/ns0:coreProperties[1]/ns1:subject[1]" w:storeItemID="{6C3C8BC8-F283-45AE-878A-BAB7291924A1}"/>
                                     <w:text/>
                                   </w:sdtPr>
+                                  <w:sdtEndPr/>
                                   <w:sdtContent>
                                     <w:p>
                                       <w:pPr>
@@ -554,6 +559,7 @@
                                     <w:dataBinding w:prefixMappings="xmlns:ns0='http://schemas.openxmlformats.org/package/2006/metadata/core-properties' xmlns:ns1='http://purl.org/dc/elements/1.1/'" w:xpath="/ns0:coreProperties[1]/ns1:creator[1]" w:storeItemID="{6C3C8BC8-F283-45AE-878A-BAB7291924A1}"/>
                                     <w:text/>
                                   </w:sdtPr>
+                                  <w:sdtEndPr/>
                                   <w:sdtContent>
                                     <w:p>
                                       <w:pPr>
@@ -636,6 +642,7 @@
                                       <w:dataBinding w:prefixMappings="xmlns:ns0='http://schemas.openxmlformats.org/officeDocument/2006/extended-properties'" w:xpath="/ns0:Properties[1]/ns0:Company[1]" w:storeItemID="{6668398D-A668-4E3E-A5EB-62B293D839F1}"/>
                                       <w:text/>
                                     </w:sdtPr>
+                                    <w:sdtEndPr/>
                                     <w:sdtContent>
                                       <w:r>
                                         <w:rPr>
@@ -951,6 +958,16 @@
     </w:p>
     <w:sdt>
       <w:sdtPr>
+        <w:rPr>
+          <w:b w:val="0"/>
+          <w:bCs w:val="0"/>
+          <w:caps w:val="0"/>
+          <w:color w:val="auto"/>
+          <w:spacing w:val="0"/>
+          <w:sz w:val="20"/>
+          <w:szCs w:val="20"/>
+          <w:lang w:bidi="ar-SA"/>
+        </w:rPr>
         <w:id w:val="186647216"/>
         <w:docPartObj>
           <w:docPartGallery w:val="Table of Contents"/>
@@ -959,13 +976,7 @@
       </w:sdtPr>
       <w:sdtEndPr>
         <w:rPr>
-          <w:caps w:val="0"/>
           <w:noProof/>
-          <w:color w:val="auto"/>
-          <w:spacing w:val="0"/>
-          <w:sz w:val="20"/>
-          <w:szCs w:val="20"/>
-          <w:lang w:bidi="ar-SA"/>
         </w:rPr>
       </w:sdtEndPr>
       <w:sdtContent>
@@ -1151,6 +1162,7 @@
       </w:pPr>
       <w:bookmarkStart w:id="0" w:name="_Toc423187083"/>
       <w:r>
+        <w:lastRenderedPageBreak/>
         <w:t>Introdução</w:t>
       </w:r>
       <w:bookmarkEnd w:id="0"/>
@@ -1260,14 +1272,27 @@
       <w:r>
         <w:t xml:space="preserve">Figura </w:t>
       </w:r>
-      <w:fldSimple w:instr=" SEQ Figura \* ARABIC ">
-        <w:r>
-          <w:rPr>
-            <w:noProof/>
-          </w:rPr>
-          <w:t>1</w:t>
-        </w:r>
-      </w:fldSimple>
+      <w:r>
+        <w:fldChar w:fldCharType="begin"/>
+      </w:r>
+      <w:r>
+        <w:instrText xml:space="preserve"> SEQ Figura \* ARABIC </w:instrText>
+      </w:r>
+      <w:r>
+        <w:fldChar w:fldCharType="separate"/>
+      </w:r>
+      <w:r>
+        <w:rPr>
+          <w:noProof/>
+        </w:rPr>
+        <w:t>1</w:t>
+      </w:r>
+      <w:r>
+        <w:rPr>
+          <w:noProof/>
+        </w:rPr>
+        <w:fldChar w:fldCharType="end"/>
+      </w:r>
       <w:r>
         <w:t xml:space="preserve"> - Fluxo inicial de operação</w:t>
       </w:r>
@@ -1287,6 +1312,7 @@
         </w:numPr>
       </w:pPr>
       <w:r>
+        <w:lastRenderedPageBreak/>
         <w:t>Beans de mapeamento Objeto / Tabela (Model, Value Object, etc – Armazena as informações de um registro da tabela correspondente)</w:t>
       </w:r>
     </w:p>
@@ -1561,6 +1587,7 @@
       </w:pPr>
       <w:bookmarkStart w:id="1" w:name="_Toc423187084"/>
       <w:r>
+        <w:lastRenderedPageBreak/>
         <w:t>Comandos do Codequick</w:t>
       </w:r>
       <w:bookmarkEnd w:id="1"/>
@@ -1632,16 +1659,7 @@
         <w:t>@@[nome_do_comando:parâmetro1@@;parâmetro2]@@</w:t>
       </w:r>
       <w:r>
-        <w:t xml:space="preserve"> - comando</w:t>
-      </w:r>
-      <w:r>
-        <w:t xml:space="preserve"> simples</w:t>
-      </w:r>
-      <w:r>
-        <w:t xml:space="preserve"> </w:t>
-      </w:r>
-      <w:r>
-        <w:t>com mais de um parâmetro</w:t>
+        <w:t xml:space="preserve"> - comando simples com mais de um parâmetro</w:t>
       </w:r>
     </w:p>
     <w:p>
@@ -1652,16 +1670,7 @@
         <w:t>@@[nome_do_comando:@@[nome_do_comando2:parâmetro]@@]@@</w:t>
       </w:r>
       <w:r>
-        <w:t xml:space="preserve"> - comando</w:t>
-      </w:r>
-      <w:r>
-        <w:t xml:space="preserve"> simples</w:t>
-      </w:r>
-      <w:r>
-        <w:t xml:space="preserve"> </w:t>
-      </w:r>
-      <w:r>
-        <w:t>que recebe o resultado de outro comando como parâmetro</w:t>
+        <w:t xml:space="preserve"> - comando simples que recebe o resultado de outro comando como parâmetro</w:t>
       </w:r>
     </w:p>
     <w:p>
@@ -1672,15 +1681,217 @@
         <w:t>@@[nome_do_comando:parâmetro@@;nome_do_comando2:parâmetro2]@@</w:t>
       </w:r>
       <w:r>
-        <w:t xml:space="preserve"> - comando </w:t>
-      </w:r>
-      <w:r>
-        <w:t>composto</w:t>
+        <w:t xml:space="preserve"> - comando composto</w:t>
+      </w:r>
+    </w:p>
+    <w:p>
+      <w:pPr>
+        <w:pStyle w:val="Heading2"/>
+      </w:pPr>
+      <w:r>
+        <w:t>Lista de Comandos</w:t>
+      </w:r>
+    </w:p>
+    <w:p>
+      <w:r>
+        <w:t>Codequick possui a seguinte lista de comandos na versão 1.0:</w:t>
+      </w:r>
+    </w:p>
+    <w:p>
+      <w:pPr>
+        <w:pStyle w:val="Heading3"/>
+      </w:pPr>
+      <w:r>
+        <w:t>@@[template:</w:t>
+      </w:r>
+      <w:r>
+        <w:t>param</w:t>
+      </w:r>
+      <w:r>
+        <w:t>]@@</w:t>
+      </w:r>
+    </w:p>
+    <w:p>
+      <w:r>
+        <w:t>Informarção sobre do que se trata o template</w:t>
+      </w:r>
+    </w:p>
+    <w:p>
+      <w:pPr>
+        <w:pStyle w:val="Heading3"/>
+      </w:pPr>
+      <w:r>
+        <w:t>@@[project:</w:t>
+      </w:r>
+      <w:r>
+        <w:t>param</w:t>
+      </w:r>
+      <w:r>
+        <w:t>]@@</w:t>
+      </w:r>
+    </w:p>
+    <w:p>
+      <w:r>
+        <w:t>Nome do projeto</w:t>
+      </w:r>
+    </w:p>
+    <w:p>
+      <w:pPr>
+        <w:pStyle w:val="Heading3"/>
+      </w:pPr>
+      <w:r>
+        <w:t>@@[version:param</w:t>
+      </w:r>
+      <w:r>
+        <w:t>]@@</w:t>
+      </w:r>
+    </w:p>
+    <w:p>
+      <w:r>
+        <w:t>Versão do template</w:t>
+      </w:r>
+    </w:p>
+    <w:p>
+      <w:pPr>
+        <w:pStyle w:val="Heading3"/>
+      </w:pPr>
+      <w:r>
+        <w:t>@@[author:</w:t>
+      </w:r>
+      <w:r>
+        <w:t>param</w:t>
+      </w:r>
+      <w:r>
+        <w:t>]@@</w:t>
+      </w:r>
+    </w:p>
+    <w:p>
+      <w:r>
+        <w:t>Autor do template</w:t>
+      </w:r>
+    </w:p>
+    <w:p>
+      <w:pPr>
+        <w:pStyle w:val="Heading3"/>
+      </w:pPr>
+      <w:r>
+        <w:t>@@[licence:</w:t>
+      </w:r>
+      <w:r>
+        <w:t>param</w:t>
+      </w:r>
+      <w:r>
+        <w:t>]@@</w:t>
+      </w:r>
+    </w:p>
+    <w:p>
+      <w:r>
+        <w:t>Licença do template</w:t>
+      </w:r>
+    </w:p>
+    <w:p>
+      <w:pPr>
+        <w:pStyle w:val="Heading3"/>
+      </w:pPr>
+      <w:r>
+        <w:t>@@[fileType:</w:t>
+      </w:r>
+      <w:r>
+        <w:t>param</w:t>
+      </w:r>
+      <w:r>
+        <w:t>]@@</w:t>
+      </w:r>
+    </w:p>
+    <w:p>
+      <w:r>
+        <w:lastRenderedPageBreak/>
+        <w:t>Informação sobre o tipo de template, ou seja, que tipo de arquivo será gerado (Java, C#, Procedure e etc)</w:t>
+      </w:r>
+    </w:p>
+    <w:p>
+      <w:pPr>
+        <w:pStyle w:val="Heading3"/>
+      </w:pPr>
+      <w:r>
+        <w:t>@@[fileModule:</w:t>
+      </w:r>
+      <w:r>
+        <w:t>param</w:t>
+      </w:r>
+      <w:r>
+        <w:t>]@@</w:t>
+      </w:r>
+    </w:p>
+    <w:p>
+      <w:r>
+        <w:t>Módulo que serão gerados os arquivos. Será criado uma pasta dentro do diretório de build com o modulo informado no param.</w:t>
+      </w:r>
+    </w:p>
+    <w:p>
+      <w:pPr>
+        <w:pStyle w:val="Heading3"/>
+      </w:pPr>
+      <w:r>
+        <w:t>@@[filePath</w:t>
+      </w:r>
+      <w:r>
+        <w:t>param</w:t>
+      </w:r>
+      <w:r>
+        <w:t>]@@</w:t>
+      </w:r>
+    </w:p>
+    <w:p>
+      <w:r>
+        <w:t>Path em que serão gerados os arquivos dentro do módulo. Geralmente aqui é usado uma variável de usuário definida no arquivo config.properties que contém a estrutura de pacotes onde os arquivos devem ser gerados.</w:t>
+      </w:r>
+    </w:p>
+    <w:p>
+      <w:pPr>
+        <w:pStyle w:val="Heading3"/>
+      </w:pPr>
+      <w:r>
+        <w:t>@@[filePrefix:</w:t>
+      </w:r>
+      <w:r>
+        <w:t>param</w:t>
+      </w:r>
+      <w:r>
+        <w:t>]@@</w:t>
+      </w:r>
+    </w:p>
+    <w:p>
+      <w:r>
+        <w:t>Prefixo do nome do arquivo a ser gerado. O nome do arquivo gerado é composto do prefixo + nome da classe (nome da tabela ‘formatado’) + sufixo. Exemplo:</w:t>
+      </w:r>
+    </w:p>
+    <w:p>
+      <w:r>
+        <w:t>Tabela: tb_user</w:t>
+      </w:r>
+    </w:p>
+    <w:p>
+      <w:r>
+        <w:t>Classe: User</w:t>
+      </w:r>
+    </w:p>
+    <w:p>
+      <w:r>
+        <w:t>Prefixo: (sem nada)</w:t>
       </w:r>
     </w:p>
     <w:p>
       <w:bookmarkStart w:id="2" w:name="_GoBack"/>
-      <w:bookmarkEnd w:id="2"/>
+      <w:r>
+        <w:t>Sufixo: ServiceImpl.java</w:t>
+      </w:r>
+    </w:p>
+    <w:bookmarkEnd w:id="2"/>
+    <w:p>
+      <w:r>
+        <w:t>Nome do arquivo: UserServiceImpl.java</w:t>
+      </w:r>
     </w:p>
     <w:p/>
     <w:p/>
@@ -2020,7 +2231,6 @@
     <w:next w:val="Normal"/>
     <w:link w:val="Heading2Char"/>
     <w:uiPriority w:val="9"/>
-    <w:semiHidden/>
     <w:unhideWhenUsed/>
     <w:qFormat/>
     <w:rsid w:val="00C97BA4"/>
@@ -2048,7 +2258,6 @@
     <w:next w:val="Normal"/>
     <w:link w:val="Heading3Char"/>
     <w:uiPriority w:val="9"/>
-    <w:semiHidden/>
     <w:unhideWhenUsed/>
     <w:qFormat/>
     <w:rsid w:val="00C97BA4"/>
@@ -2256,7 +2465,6 @@
     <w:basedOn w:val="DefaultParagraphFont"/>
     <w:link w:val="Heading2"/>
     <w:uiPriority w:val="9"/>
-    <w:semiHidden/>
     <w:rsid w:val="00C97BA4"/>
     <w:rPr>
       <w:caps/>
@@ -2269,7 +2477,6 @@
     <w:basedOn w:val="DefaultParagraphFont"/>
     <w:link w:val="Heading3"/>
     <w:uiPriority w:val="9"/>
-    <w:semiHidden/>
     <w:rsid w:val="00C97BA4"/>
     <w:rPr>
       <w:caps/>
@@ -2893,7 +3100,6 @@
     <w:next w:val="Normal"/>
     <w:link w:val="Heading2Char"/>
     <w:uiPriority w:val="9"/>
-    <w:semiHidden/>
     <w:unhideWhenUsed/>
     <w:qFormat/>
     <w:rsid w:val="00C97BA4"/>
@@ -2921,7 +3127,6 @@
     <w:next w:val="Normal"/>
     <w:link w:val="Heading3Char"/>
     <w:uiPriority w:val="9"/>
-    <w:semiHidden/>
     <w:unhideWhenUsed/>
     <w:qFormat/>
     <w:rsid w:val="00C97BA4"/>
@@ -3129,7 +3334,6 @@
     <w:basedOn w:val="DefaultParagraphFont"/>
     <w:link w:val="Heading2"/>
     <w:uiPriority w:val="9"/>
-    <w:semiHidden/>
     <w:rsid w:val="00C97BA4"/>
     <w:rPr>
       <w:caps/>
@@ -3142,7 +3346,6 @@
     <w:basedOn w:val="DefaultParagraphFont"/>
     <w:link w:val="Heading3"/>
     <w:uiPriority w:val="9"/>
-    <w:semiHidden/>
     <w:rsid w:val="00C97BA4"/>
     <w:rPr>
       <w:caps/>
@@ -4623,6 +4826,13 @@
         </dgm:presLayoutVars>
       </dgm:prSet>
       <dgm:spPr/>
+      <dgm:t>
+        <a:bodyPr/>
+        <a:lstStyle/>
+        <a:p>
+          <a:endParaRPr lang="pt-BR"/>
+        </a:p>
+      </dgm:t>
     </dgm:pt>
     <dgm:pt modelId="{F61ED743-4253-40CB-8157-064D26613359}" type="pres">
       <dgm:prSet presAssocID="{F3EAD52E-17DB-4859-9108-2DB74B8BA937}" presName="node" presStyleLbl="node1" presStyleIdx="0" presStyleCnt="8">
@@ -4642,10 +4852,24 @@
     <dgm:pt modelId="{F1C8B9D6-E022-4C43-A4E1-3A5A59B1C7FF}" type="pres">
       <dgm:prSet presAssocID="{D9E84365-9458-452C-B855-76BB5A9F4E39}" presName="sibTrans" presStyleLbl="sibTrans2D1" presStyleIdx="0" presStyleCnt="7"/>
       <dgm:spPr/>
+      <dgm:t>
+        <a:bodyPr/>
+        <a:lstStyle/>
+        <a:p>
+          <a:endParaRPr lang="pt-BR"/>
+        </a:p>
+      </dgm:t>
     </dgm:pt>
     <dgm:pt modelId="{5A178A82-7D11-481B-9603-39432088EF8B}" type="pres">
       <dgm:prSet presAssocID="{D9E84365-9458-452C-B855-76BB5A9F4E39}" presName="connectorText" presStyleLbl="sibTrans2D1" presStyleIdx="0" presStyleCnt="7"/>
       <dgm:spPr/>
+      <dgm:t>
+        <a:bodyPr/>
+        <a:lstStyle/>
+        <a:p>
+          <a:endParaRPr lang="pt-BR"/>
+        </a:p>
+      </dgm:t>
     </dgm:pt>
     <dgm:pt modelId="{C286BC20-7713-4EE4-9B78-77A5326D8335}" type="pres">
       <dgm:prSet presAssocID="{1AB8C5C3-4D4B-489D-928C-525F860E726C}" presName="node" presStyleLbl="node1" presStyleIdx="1" presStyleCnt="8">
@@ -4665,10 +4889,24 @@
     <dgm:pt modelId="{0AEDED94-CE54-47F3-AF21-0655AC08654C}" type="pres">
       <dgm:prSet presAssocID="{C42EAA01-B7AF-4290-A592-72B60A1838C2}" presName="sibTrans" presStyleLbl="sibTrans2D1" presStyleIdx="1" presStyleCnt="7"/>
       <dgm:spPr/>
+      <dgm:t>
+        <a:bodyPr/>
+        <a:lstStyle/>
+        <a:p>
+          <a:endParaRPr lang="pt-BR"/>
+        </a:p>
+      </dgm:t>
     </dgm:pt>
     <dgm:pt modelId="{C3117401-BF0A-4075-9BA9-914D40CDA489}" type="pres">
       <dgm:prSet presAssocID="{C42EAA01-B7AF-4290-A592-72B60A1838C2}" presName="connectorText" presStyleLbl="sibTrans2D1" presStyleIdx="1" presStyleCnt="7"/>
       <dgm:spPr/>
+      <dgm:t>
+        <a:bodyPr/>
+        <a:lstStyle/>
+        <a:p>
+          <a:endParaRPr lang="pt-BR"/>
+        </a:p>
+      </dgm:t>
     </dgm:pt>
     <dgm:pt modelId="{CCE60300-1DA4-4B4E-81E1-336F887740F1}" type="pres">
       <dgm:prSet presAssocID="{26FF74C9-A761-4FA0-B3F1-F5DDF94EC7DE}" presName="node" presStyleLbl="node1" presStyleIdx="2" presStyleCnt="8">
@@ -4688,10 +4926,24 @@
     <dgm:pt modelId="{DC7C9ACC-E189-490C-82E0-493EAB117B61}" type="pres">
       <dgm:prSet presAssocID="{C2055A78-BCAB-49A8-BE38-B20097CD3B39}" presName="sibTrans" presStyleLbl="sibTrans2D1" presStyleIdx="2" presStyleCnt="7"/>
       <dgm:spPr/>
+      <dgm:t>
+        <a:bodyPr/>
+        <a:lstStyle/>
+        <a:p>
+          <a:endParaRPr lang="pt-BR"/>
+        </a:p>
+      </dgm:t>
     </dgm:pt>
     <dgm:pt modelId="{DF1682C2-BB29-46E6-9975-D7DFC7C83DEC}" type="pres">
       <dgm:prSet presAssocID="{C2055A78-BCAB-49A8-BE38-B20097CD3B39}" presName="connectorText" presStyleLbl="sibTrans2D1" presStyleIdx="2" presStyleCnt="7"/>
       <dgm:spPr/>
+      <dgm:t>
+        <a:bodyPr/>
+        <a:lstStyle/>
+        <a:p>
+          <a:endParaRPr lang="pt-BR"/>
+        </a:p>
+      </dgm:t>
     </dgm:pt>
     <dgm:pt modelId="{7A721419-5690-4D44-9A74-A76BA58BC7ED}" type="pres">
       <dgm:prSet presAssocID="{3C24DA8A-A098-4B1C-9534-ACA0D322EAB4}" presName="node" presStyleLbl="node1" presStyleIdx="3" presStyleCnt="8">
@@ -4711,10 +4963,24 @@
     <dgm:pt modelId="{9BBBFE79-8B37-4F6D-8ED2-50708A503593}" type="pres">
       <dgm:prSet presAssocID="{AB7E71BC-835A-461F-8D85-3C10CC7EE84B}" presName="sibTrans" presStyleLbl="sibTrans2D1" presStyleIdx="3" presStyleCnt="7"/>
       <dgm:spPr/>
+      <dgm:t>
+        <a:bodyPr/>
+        <a:lstStyle/>
+        <a:p>
+          <a:endParaRPr lang="pt-BR"/>
+        </a:p>
+      </dgm:t>
     </dgm:pt>
     <dgm:pt modelId="{9DFE5111-E9E3-4D4C-A51A-5CD1310C56F5}" type="pres">
       <dgm:prSet presAssocID="{AB7E71BC-835A-461F-8D85-3C10CC7EE84B}" presName="connectorText" presStyleLbl="sibTrans2D1" presStyleIdx="3" presStyleCnt="7"/>
       <dgm:spPr/>
+      <dgm:t>
+        <a:bodyPr/>
+        <a:lstStyle/>
+        <a:p>
+          <a:endParaRPr lang="pt-BR"/>
+        </a:p>
+      </dgm:t>
     </dgm:pt>
     <dgm:pt modelId="{432CA26A-A6BE-480E-B60F-71479F96ABAF}" type="pres">
       <dgm:prSet presAssocID="{F8B52299-6B0D-42B3-9D2D-E39F44789AED}" presName="node" presStyleLbl="node1" presStyleIdx="4" presStyleCnt="8">
@@ -4734,10 +5000,24 @@
     <dgm:pt modelId="{343D7CA4-5DDD-4F4B-A858-178823F85B1C}" type="pres">
       <dgm:prSet presAssocID="{E029A5AE-2E0A-4C25-BC95-300639C64B24}" presName="sibTrans" presStyleLbl="sibTrans2D1" presStyleIdx="4" presStyleCnt="7"/>
       <dgm:spPr/>
+      <dgm:t>
+        <a:bodyPr/>
+        <a:lstStyle/>
+        <a:p>
+          <a:endParaRPr lang="pt-BR"/>
+        </a:p>
+      </dgm:t>
     </dgm:pt>
     <dgm:pt modelId="{C4D3654F-9DB2-4875-BE23-76FFCAB5D080}" type="pres">
       <dgm:prSet presAssocID="{E029A5AE-2E0A-4C25-BC95-300639C64B24}" presName="connectorText" presStyleLbl="sibTrans2D1" presStyleIdx="4" presStyleCnt="7"/>
       <dgm:spPr/>
+      <dgm:t>
+        <a:bodyPr/>
+        <a:lstStyle/>
+        <a:p>
+          <a:endParaRPr lang="pt-BR"/>
+        </a:p>
+      </dgm:t>
     </dgm:pt>
     <dgm:pt modelId="{A191CB12-EEDC-4927-955A-441309DFF7CB}" type="pres">
       <dgm:prSet presAssocID="{6C106EEA-40C1-49FE-9356-9CAF8CC21EE9}" presName="node" presStyleLbl="node1" presStyleIdx="5" presStyleCnt="8">
@@ -4757,10 +5037,24 @@
     <dgm:pt modelId="{C7C52514-0B02-42E0-8CCC-9AB9A248A831}" type="pres">
       <dgm:prSet presAssocID="{FE63FD9F-3FA1-4593-844E-E67B8147464C}" presName="sibTrans" presStyleLbl="sibTrans2D1" presStyleIdx="5" presStyleCnt="7"/>
       <dgm:spPr/>
+      <dgm:t>
+        <a:bodyPr/>
+        <a:lstStyle/>
+        <a:p>
+          <a:endParaRPr lang="pt-BR"/>
+        </a:p>
+      </dgm:t>
     </dgm:pt>
     <dgm:pt modelId="{887B2425-AC73-4479-9E1D-CE40C6FCFCA8}" type="pres">
       <dgm:prSet presAssocID="{FE63FD9F-3FA1-4593-844E-E67B8147464C}" presName="connectorText" presStyleLbl="sibTrans2D1" presStyleIdx="5" presStyleCnt="7"/>
       <dgm:spPr/>
+      <dgm:t>
+        <a:bodyPr/>
+        <a:lstStyle/>
+        <a:p>
+          <a:endParaRPr lang="pt-BR"/>
+        </a:p>
+      </dgm:t>
     </dgm:pt>
     <dgm:pt modelId="{6AC54C4D-B25D-4D73-ACEF-54CAD22E58B2}" type="pres">
       <dgm:prSet presAssocID="{DFCB8944-7B91-4B9E-A946-4D44C408E47E}" presName="node" presStyleLbl="node1" presStyleIdx="6" presStyleCnt="8">
@@ -4780,10 +5074,24 @@
     <dgm:pt modelId="{3ABE75D2-444C-42B1-BDF9-15B3DCE9DA6A}" type="pres">
       <dgm:prSet presAssocID="{3451451F-B8A7-426B-B718-4BA48F9353E2}" presName="sibTrans" presStyleLbl="sibTrans2D1" presStyleIdx="6" presStyleCnt="7"/>
       <dgm:spPr/>
+      <dgm:t>
+        <a:bodyPr/>
+        <a:lstStyle/>
+        <a:p>
+          <a:endParaRPr lang="pt-BR"/>
+        </a:p>
+      </dgm:t>
     </dgm:pt>
     <dgm:pt modelId="{435FD052-B172-435E-9E8C-8747BCE8C0EF}" type="pres">
       <dgm:prSet presAssocID="{3451451F-B8A7-426B-B718-4BA48F9353E2}" presName="connectorText" presStyleLbl="sibTrans2D1" presStyleIdx="6" presStyleCnt="7"/>
       <dgm:spPr/>
+      <dgm:t>
+        <a:bodyPr/>
+        <a:lstStyle/>
+        <a:p>
+          <a:endParaRPr lang="pt-BR"/>
+        </a:p>
+      </dgm:t>
     </dgm:pt>
     <dgm:pt modelId="{3638B952-9159-47A4-8CB3-B5D6AA5770C7}" type="pres">
       <dgm:prSet presAssocID="{68A771C3-3A19-47F8-B80E-93D751B6DA75}" presName="node" presStyleLbl="node1" presStyleIdx="7" presStyleCnt="8">
@@ -4803,8 +5111,8 @@
   </dgm:ptLst>
   <dgm:cxnLst>
     <dgm:cxn modelId="{BAC040A0-0B00-4C2E-B35A-CD93477AAA33}" type="presOf" srcId="{C42EAA01-B7AF-4290-A592-72B60A1838C2}" destId="{0AEDED94-CE54-47F3-AF21-0655AC08654C}" srcOrd="0" destOrd="0" presId="urn:microsoft.com/office/officeart/2005/8/layout/process5"/>
+    <dgm:cxn modelId="{5288E0BE-736E-4FA2-95D3-2AF685770155}" type="presOf" srcId="{3451451F-B8A7-426B-B718-4BA48F9353E2}" destId="{3ABE75D2-444C-42B1-BDF9-15B3DCE9DA6A}" srcOrd="0" destOrd="0" presId="urn:microsoft.com/office/officeart/2005/8/layout/process5"/>
     <dgm:cxn modelId="{61BA1AE5-0F7E-46D7-89DE-CA6E97B05138}" type="presOf" srcId="{3451451F-B8A7-426B-B718-4BA48F9353E2}" destId="{435FD052-B172-435E-9E8C-8747BCE8C0EF}" srcOrd="1" destOrd="0" presId="urn:microsoft.com/office/officeart/2005/8/layout/process5"/>
-    <dgm:cxn modelId="{5288E0BE-736E-4FA2-95D3-2AF685770155}" type="presOf" srcId="{3451451F-B8A7-426B-B718-4BA48F9353E2}" destId="{3ABE75D2-444C-42B1-BDF9-15B3DCE9DA6A}" srcOrd="0" destOrd="0" presId="urn:microsoft.com/office/officeart/2005/8/layout/process5"/>
     <dgm:cxn modelId="{A972C893-D20A-4F67-B4FA-ED8D054A392C}" srcId="{600F402F-42A9-41D8-8935-F4F944B25FD4}" destId="{3C24DA8A-A098-4B1C-9534-ACA0D322EAB4}" srcOrd="3" destOrd="0" parTransId="{F746B27F-34EB-4360-95BC-2F8B0AC2537D}" sibTransId="{AB7E71BC-835A-461F-8D85-3C10CC7EE84B}"/>
     <dgm:cxn modelId="{E3C6EE98-EE92-4C74-AA31-76BD67CF79BC}" srcId="{600F402F-42A9-41D8-8935-F4F944B25FD4}" destId="{26FF74C9-A761-4FA0-B3F1-F5DDF94EC7DE}" srcOrd="2" destOrd="0" parTransId="{88CA3071-03D4-46BA-B210-AF63FB63F61C}" sibTransId="{C2055A78-BCAB-49A8-BE38-B20097CD3B39}"/>
     <dgm:cxn modelId="{D2A8FE74-05B9-4CFC-A9BF-E834898E9F8F}" type="presOf" srcId="{DFCB8944-7B91-4B9E-A946-4D44C408E47E}" destId="{6AC54C4D-B25D-4D73-ACEF-54CAD22E58B2}" srcOrd="0" destOrd="0" presId="urn:microsoft.com/office/officeart/2005/8/layout/process5"/>
@@ -7190,712 +7498,6 @@
 </dgm:styleDef>
 </file>
 
-<file path=word/glossary/document.xml><?xml version="1.0" encoding="utf-8"?>
-<w:glossaryDocument xmlns:wpc="http://schemas.microsoft.com/office/word/2010/wordprocessingCanvas" xmlns:mc="http://schemas.openxmlformats.org/markup-compatibility/2006" xmlns:o="urn:schemas-microsoft-com:office:office" xmlns:r="http://schemas.openxmlformats.org/officeDocument/2006/relationships" xmlns:m="http://schemas.openxmlformats.org/officeDocument/2006/math" xmlns:v="urn:schemas-microsoft-com:vml" xmlns:wp14="http://schemas.microsoft.com/office/word/2010/wordprocessingDrawing" xmlns:wp="http://schemas.openxmlformats.org/drawingml/2006/wordprocessingDrawing" xmlns:w10="urn:schemas-microsoft-com:office:word" xmlns:w="http://schemas.openxmlformats.org/wordprocessingml/2006/main" xmlns:w14="http://schemas.microsoft.com/office/word/2010/wordml" xmlns:wpg="http://schemas.microsoft.com/office/word/2010/wordprocessingGroup" xmlns:wpi="http://schemas.microsoft.com/office/word/2010/wordprocessingInk" xmlns:wne="http://schemas.microsoft.com/office/word/2006/wordml" xmlns:wps="http://schemas.microsoft.com/office/word/2010/wordprocessingShape" mc:Ignorable="w14 wp14"/>
-</file>
-
-<file path=word/glossary/fontTable.xml><?xml version="1.0" encoding="utf-8"?>
-<w:fonts xmlns:mc="http://schemas.openxmlformats.org/markup-compatibility/2006" xmlns:r="http://schemas.openxmlformats.org/officeDocument/2006/relationships" xmlns:w="http://schemas.openxmlformats.org/wordprocessingml/2006/main" xmlns:w14="http://schemas.microsoft.com/office/word/2010/wordml" mc:Ignorable="w14">
-  <w:font w:name="Symbol">
-    <w:panose1 w:val="05050102010706020507"/>
-    <w:charset w:val="02"/>
-    <w:family w:val="roman"/>
-    <w:pitch w:val="variable"/>
-    <w:sig w:usb0="00000000" w:usb1="10000000" w:usb2="00000000" w:usb3="00000000" w:csb0="80000000" w:csb1="00000000"/>
-  </w:font>
-  <w:font w:name="Times New Roman">
-    <w:panose1 w:val="02020603050405020304"/>
-    <w:charset w:val="00"/>
-    <w:family w:val="roman"/>
-    <w:pitch w:val="variable"/>
-    <w:sig w:usb0="E0002AFF" w:usb1="C0007841" w:usb2="00000009" w:usb3="00000000" w:csb0="000001FF" w:csb1="00000000"/>
-  </w:font>
-  <w:font w:name="Courier New">
-    <w:panose1 w:val="02070309020205020404"/>
-    <w:charset w:val="00"/>
-    <w:family w:val="modern"/>
-    <w:pitch w:val="fixed"/>
-    <w:sig w:usb0="E0002AFF" w:usb1="C0007843" w:usb2="00000009" w:usb3="00000000" w:csb0="000001FF" w:csb1="00000000"/>
-  </w:font>
-  <w:font w:name="Wingdings">
-    <w:panose1 w:val="05000000000000000000"/>
-    <w:charset w:val="02"/>
-    <w:family w:val="auto"/>
-    <w:pitch w:val="variable"/>
-    <w:sig w:usb0="00000000" w:usb1="10000000" w:usb2="00000000" w:usb3="00000000" w:csb0="80000000" w:csb1="00000000"/>
-  </w:font>
-  <w:font w:name="Calibri">
-    <w:panose1 w:val="020F0502020204030204"/>
-    <w:charset w:val="00"/>
-    <w:family w:val="swiss"/>
-    <w:pitch w:val="variable"/>
-    <w:sig w:usb0="E10002FF" w:usb1="4000ACFF" w:usb2="00000009" w:usb3="00000000" w:csb0="0000019F" w:csb1="00000000"/>
-  </w:font>
-  <w:font w:name="Tahoma">
-    <w:panose1 w:val="020B0604030504040204"/>
-    <w:charset w:val="00"/>
-    <w:family w:val="swiss"/>
-    <w:pitch w:val="variable"/>
-    <w:sig w:usb0="E1002EFF" w:usb1="C000605B" w:usb2="00000029" w:usb3="00000000" w:csb0="000101FF" w:csb1="00000000"/>
-  </w:font>
-  <w:font w:name="Cambria">
-    <w:panose1 w:val="02040503050406030204"/>
-    <w:charset w:val="00"/>
-    <w:family w:val="roman"/>
-    <w:pitch w:val="variable"/>
-    <w:sig w:usb0="E00002FF" w:usb1="400004FF" w:usb2="00000000" w:usb3="00000000" w:csb0="0000019F" w:csb1="00000000"/>
-  </w:font>
-</w:fonts>
-</file>
-
-<file path=word/glossary/settings.xml><?xml version="1.0" encoding="utf-8"?>
-<w:settings xmlns:mc="http://schemas.openxmlformats.org/markup-compatibility/2006" xmlns:o="urn:schemas-microsoft-com:office:office" xmlns:r="http://schemas.openxmlformats.org/officeDocument/2006/relationships" xmlns:m="http://schemas.openxmlformats.org/officeDocument/2006/math" xmlns:v="urn:schemas-microsoft-com:vml" xmlns:w10="urn:schemas-microsoft-com:office:word" xmlns:w="http://schemas.openxmlformats.org/wordprocessingml/2006/main" xmlns:w14="http://schemas.microsoft.com/office/word/2010/wordml" xmlns:sl="http://schemas.openxmlformats.org/schemaLibrary/2006/main" mc:Ignorable="w14">
-  <w:view w:val="normal"/>
-  <w:defaultTabStop w:val="708"/>
-  <w:hyphenationZone w:val="425"/>
-  <w:characterSpacingControl w:val="doNotCompress"/>
-  <w:compat>
-    <w:useFELayout/>
-    <w:compatSetting w:name="compatibilityMode" w:uri="http://schemas.microsoft.com/office/word" w:val="14"/>
-    <w:compatSetting w:name="overrideTableStyleFontSizeAndJustification" w:uri="http://schemas.microsoft.com/office/word" w:val="1"/>
-    <w:compatSetting w:name="enableOpenTypeFeatures" w:uri="http://schemas.microsoft.com/office/word" w:val="1"/>
-    <w:compatSetting w:name="doNotFlipMirrorIndents" w:uri="http://schemas.microsoft.com/office/word" w:val="1"/>
-  </w:compat>
-  <w:rsids>
-    <w:rsidRoot w:val="00A43F55"/>
-    <w:rsid w:val="00A43F55"/>
-  </w:rsids>
-  <m:mathPr>
-    <m:mathFont m:val="Cambria Math"/>
-    <m:brkBin m:val="before"/>
-    <m:brkBinSub m:val="--"/>
-    <m:smallFrac m:val="0"/>
-    <m:dispDef/>
-    <m:lMargin m:val="0"/>
-    <m:rMargin m:val="0"/>
-    <m:defJc m:val="centerGroup"/>
-    <m:wrapIndent m:val="1440"/>
-    <m:intLim m:val="subSup"/>
-    <m:naryLim m:val="undOvr"/>
-  </m:mathPr>
-  <w:themeFontLang w:val="pt-BR"/>
-  <w:clrSchemeMapping w:bg1="light1" w:t1="dark1" w:bg2="light2" w:t2="dark2" w:accent1="accent1" w:accent2="accent2" w:accent3="accent3" w:accent4="accent4" w:accent5="accent5" w:accent6="accent6" w:hyperlink="hyperlink" w:followedHyperlink="followedHyperlink"/>
-  <w:decimalSymbol w:val=","/>
-  <w:listSeparator w:val=";"/>
-</w:settings>
-</file>
-
-<file path=word/glossary/styles.xml><?xml version="1.0" encoding="utf-8"?>
-<w:styles xmlns:mc="http://schemas.openxmlformats.org/markup-compatibility/2006" xmlns:r="http://schemas.openxmlformats.org/officeDocument/2006/relationships" xmlns:w="http://schemas.openxmlformats.org/wordprocessingml/2006/main" xmlns:w14="http://schemas.microsoft.com/office/word/2010/wordml" mc:Ignorable="w14">
-  <w:docDefaults>
-    <w:rPrDefault>
-      <w:rPr>
-        <w:rFonts w:asciiTheme="minorHAnsi" w:eastAsiaTheme="minorEastAsia" w:hAnsiTheme="minorHAnsi" w:cstheme="minorBidi"/>
-        <w:sz w:val="22"/>
-        <w:szCs w:val="22"/>
-        <w:lang w:val="pt-BR" w:eastAsia="pt-BR" w:bidi="ar-SA"/>
-      </w:rPr>
-    </w:rPrDefault>
-    <w:pPrDefault>
-      <w:pPr>
-        <w:spacing w:after="200" w:line="276" w:lineRule="auto"/>
-      </w:pPr>
-    </w:pPrDefault>
-  </w:docDefaults>
-  <w:latentStyles w:defLockedState="0" w:defUIPriority="99" w:defSemiHidden="1" w:defUnhideWhenUsed="1" w:defQFormat="0" w:count="267">
-    <w:lsdException w:name="Normal" w:semiHidden="0" w:uiPriority="0" w:unhideWhenUsed="0" w:qFormat="1"/>
-    <w:lsdException w:name="heading 1" w:semiHidden="0" w:uiPriority="9" w:unhideWhenUsed="0" w:qFormat="1"/>
-    <w:lsdException w:name="heading 2" w:uiPriority="9" w:qFormat="1"/>
-    <w:lsdException w:name="heading 3" w:uiPriority="9" w:qFormat="1"/>
-    <w:lsdException w:name="heading 4" w:uiPriority="9" w:qFormat="1"/>
-    <w:lsdException w:name="heading 5" w:uiPriority="9" w:qFormat="1"/>
-    <w:lsdException w:name="heading 6" w:uiPriority="9" w:qFormat="1"/>
-    <w:lsdException w:name="heading 7" w:uiPriority="9" w:qFormat="1"/>
-    <w:lsdException w:name="heading 8" w:uiPriority="9" w:qFormat="1"/>
-    <w:lsdException w:name="heading 9" w:uiPriority="9" w:qFormat="1"/>
-    <w:lsdException w:name="toc 1" w:uiPriority="39"/>
-    <w:lsdException w:name="toc 2" w:uiPriority="39"/>
-    <w:lsdException w:name="toc 3" w:uiPriority="39"/>
-    <w:lsdException w:name="toc 4" w:uiPriority="39"/>
-    <w:lsdException w:name="toc 5" w:uiPriority="39"/>
-    <w:lsdException w:name="toc 6" w:uiPriority="39"/>
-    <w:lsdException w:name="toc 7" w:uiPriority="39"/>
-    <w:lsdException w:name="toc 8" w:uiPriority="39"/>
-    <w:lsdException w:name="toc 9" w:uiPriority="39"/>
-    <w:lsdException w:name="caption" w:uiPriority="35" w:qFormat="1"/>
-    <w:lsdException w:name="Title" w:semiHidden="0" w:uiPriority="10" w:unhideWhenUsed="0" w:qFormat="1"/>
-    <w:lsdException w:name="Default Paragraph Font" w:uiPriority="1"/>
-    <w:lsdException w:name="Subtitle" w:semiHidden="0" w:uiPriority="11" w:unhideWhenUsed="0" w:qFormat="1"/>
-    <w:lsdException w:name="Strong" w:semiHidden="0" w:uiPriority="22" w:unhideWhenUsed="0" w:qFormat="1"/>
-    <w:lsdException w:name="Emphasis" w:semiHidden="0" w:uiPriority="20" w:unhideWhenUsed="0" w:qFormat="1"/>
-    <w:lsdException w:name="Table Grid" w:semiHidden="0" w:uiPriority="59" w:unhideWhenUsed="0"/>
-    <w:lsdException w:name="Placeholder Text" w:unhideWhenUsed="0"/>
-    <w:lsdException w:name="No Spacing" w:semiHidden="0" w:uiPriority="1" w:unhideWhenUsed="0" w:qFormat="1"/>
-    <w:lsdException w:name="Light Shading" w:semiHidden="0" w:uiPriority="60" w:unhideWhenUsed="0"/>
-    <w:lsdException w:name="Light List" w:semiHidden="0" w:uiPriority="61" w:unhideWhenUsed="0"/>
-    <w:lsdException w:name="Light Grid" w:semiHidden="0" w:uiPriority="62" w:unhideWhenUsed="0"/>
-    <w:lsdException w:name="Medium Shading 1" w:semiHidden="0" w:uiPriority="63" w:unhideWhenUsed="0"/>
-    <w:lsdException w:name="Medium Shading 2" w:semiHidden="0" w:uiPriority="64" w:unhideWhenUsed="0"/>
-    <w:lsdException w:name="Medium List 1" w:semiHidden="0" w:uiPriority="65" w:unhideWhenUsed="0"/>
-    <w:lsdException w:name="Medium List 2" w:semiHidden="0" w:uiPriority="66" w:unhideWhenUsed="0"/>
-    <w:lsdException w:name="Medium Grid 1" w:semiHidden="0" w:uiPriority="67" w:unhideWhenUsed="0"/>
-    <w:lsdException w:name="Medium Grid 2" w:semiHidden="0" w:uiPriority="68" w:unhideWhenUsed="0"/>
-    <w:lsdException w:name="Medium Grid 3" w:semiHidden="0" w:uiPriority="69" w:unhideWhenUsed="0"/>
-    <w:lsdException w:name="Dark List" w:semiHidden="0" w:uiPriority="70" w:unhideWhenUsed="0"/>
-    <w:lsdException w:name="Colorful Shading" w:semiHidden="0" w:uiPriority="71" w:unhideWhenUsed="0"/>
-    <w:lsdException w:name="Colorful List" w:semiHidden="0" w:uiPriority="72" w:unhideWhenUsed="0"/>
-    <w:lsdException w:name="Colorful Grid" w:semiHidden="0" w:uiPriority="73" w:unhideWhenUsed="0"/>
-    <w:lsdException w:name="Light Shading Accent 1" w:semiHidden="0" w:uiPriority="60" w:unhideWhenUsed="0"/>
-    <w:lsdException w:name="Light List Accent 1" w:semiHidden="0" w:uiPriority="61" w:unhideWhenUsed="0"/>
-    <w:lsdException w:name="Light Grid Accent 1" w:semiHidden="0" w:uiPriority="62" w:unhideWhenUsed="0"/>
-    <w:lsdException w:name="Medium Shading 1 Accent 1" w:semiHidden="0" w:uiPriority="63" w:unhideWhenUsed="0"/>
-    <w:lsdException w:name="Medium Shading 2 Accent 1" w:semiHidden="0" w:uiPriority="64" w:unhideWhenUsed="0"/>
-    <w:lsdException w:name="Medium List 1 Accent 1" w:semiHidden="0" w:uiPriority="65" w:unhideWhenUsed="0"/>
-    <w:lsdException w:name="Revision" w:unhideWhenUsed="0"/>
-    <w:lsdException w:name="List Paragraph" w:semiHidden="0" w:uiPriority="34" w:unhideWhenUsed="0" w:qFormat="1"/>
-    <w:lsdException w:name="Quote" w:semiHidden="0" w:uiPriority="29" w:unhideWhenUsed="0" w:qFormat="1"/>
-    <w:lsdException w:name="Intense Quote" w:semiHidden="0" w:uiPriority="30" w:unhideWhenUsed="0" w:qFormat="1"/>
-    <w:lsdException w:name="Medium List 2 Accent 1" w:semiHidden="0" w:uiPriority="66" w:unhideWhenUsed="0"/>
-    <w:lsdException w:name="Medium Grid 1 Accent 1" w:semiHidden="0" w:uiPriority="67" w:unhideWhenUsed="0"/>
-    <w:lsdException w:name="Medium Grid 2 Accent 1" w:semiHidden="0" w:uiPriority="68" w:unhideWhenUsed="0"/>
-    <w:lsdException w:name="Medium Grid 3 Accent 1" w:semiHidden="0" w:uiPriority="69" w:unhideWhenUsed="0"/>
-    <w:lsdException w:name="Dark List Accent 1" w:semiHidden="0" w:uiPriority="70" w:unhideWhenUsed="0"/>
-    <w:lsdException w:name="Colorful Shading Accent 1" w:semiHidden="0" w:uiPriority="71" w:unhideWhenUsed="0"/>
-    <w:lsdException w:name="Colorful List Accent 1" w:semiHidden="0" w:uiPriority="72" w:unhideWhenUsed="0"/>
-    <w:lsdException w:name="Colorful Grid Accent 1" w:semiHidden="0" w:uiPriority="73" w:unhideWhenUsed="0"/>
-    <w:lsdException w:name="Light Shading Accent 2" w:semiHidden="0" w:uiPriority="60" w:unhideWhenUsed="0"/>
-    <w:lsdException w:name="Light List Accent 2" w:semiHidden="0" w:uiPriority="61" w:unhideWhenUsed="0"/>
-    <w:lsdException w:name="Light Grid Accent 2" w:semiHidden="0" w:uiPriority="62" w:unhideWhenUsed="0"/>
-    <w:lsdException w:name="Medium Shading 1 Accent 2" w:semiHidden="0" w:uiPriority="63" w:unhideWhenUsed="0"/>
-    <w:lsdException w:name="Medium Shading 2 Accent 2" w:semiHidden="0" w:uiPriority="64" w:unhideWhenUsed="0"/>
-    <w:lsdException w:name="Medium List 1 Accent 2" w:semiHidden="0" w:uiPriority="65" w:unhideWhenUsed="0"/>
-    <w:lsdException w:name="Medium List 2 Accent 2" w:semiHidden="0" w:uiPriority="66" w:unhideWhenUsed="0"/>
-    <w:lsdException w:name="Medium Grid 1 Accent 2" w:semiHidden="0" w:uiPriority="67" w:unhideWhenUsed="0"/>
-    <w:lsdException w:name="Medium Grid 2 Accent 2" w:semiHidden="0" w:uiPriority="68" w:unhideWhenUsed="0"/>
-    <w:lsdException w:name="Medium Grid 3 Accent 2" w:semiHidden="0" w:uiPriority="69" w:unhideWhenUsed="0"/>
-    <w:lsdException w:name="Dark List Accent 2" w:semiHidden="0" w:uiPriority="70" w:unhideWhenUsed="0"/>
-    <w:lsdException w:name="Colorful Shading Accent 2" w:semiHidden="0" w:uiPriority="71" w:unhideWhenUsed="0"/>
-    <w:lsdException w:name="Colorful List Accent 2" w:semiHidden="0" w:uiPriority="72" w:unhideWhenUsed="0"/>
-    <w:lsdException w:name="Colorful Grid Accent 2" w:semiHidden="0" w:uiPriority="73" w:unhideWhenUsed="0"/>
-    <w:lsdException w:name="Light Shading Accent 3" w:semiHidden="0" w:uiPriority="60" w:unhideWhenUsed="0"/>
-    <w:lsdException w:name="Light List Accent 3" w:semiHidden="0" w:uiPriority="61" w:unhideWhenUsed="0"/>
-    <w:lsdException w:name="Light Grid Accent 3" w:semiHidden="0" w:uiPriority="62" w:unhideWhenUsed="0"/>
-    <w:lsdException w:name="Medium Shading 1 Accent 3" w:semiHidden="0" w:uiPriority="63" w:unhideWhenUsed="0"/>
-    <w:lsdException w:name="Medium Shading 2 Accent 3" w:semiHidden="0" w:uiPriority="64" w:unhideWhenUsed="0"/>
-    <w:lsdException w:name="Medium List 1 Accent 3" w:semiHidden="0" w:uiPriority="65" w:unhideWhenUsed="0"/>
-    <w:lsdException w:name="Medium List 2 Accent 3" w:semiHidden="0" w:uiPriority="66" w:unhideWhenUsed="0"/>
-    <w:lsdException w:name="Medium Grid 1 Accent 3" w:semiHidden="0" w:uiPriority="67" w:unhideWhenUsed="0"/>
-    <w:lsdException w:name="Medium Grid 2 Accent 3" w:semiHidden="0" w:uiPriority="68" w:unhideWhenUsed="0"/>
-    <w:lsdException w:name="Medium Grid 3 Accent 3" w:semiHidden="0" w:uiPriority="69" w:unhideWhenUsed="0"/>
-    <w:lsdException w:name="Dark List Accent 3" w:semiHidden="0" w:uiPriority="70" w:unhideWhenUsed="0"/>
-    <w:lsdException w:name="Colorful Shading Accent 3" w:semiHidden="0" w:uiPriority="71" w:unhideWhenUsed="0"/>
-    <w:lsdException w:name="Colorful List Accent 3" w:semiHidden="0" w:uiPriority="72" w:unhideWhenUsed="0"/>
-    <w:lsdException w:name="Colorful Grid Accent 3" w:semiHidden="0" w:uiPriority="73" w:unhideWhenUsed="0"/>
-    <w:lsdException w:name="Light Shading Accent 4" w:semiHidden="0" w:uiPriority="60" w:unhideWhenUsed="0"/>
-    <w:lsdException w:name="Light List Accent 4" w:semiHidden="0" w:uiPriority="61" w:unhideWhenUsed="0"/>
-    <w:lsdException w:name="Light Grid Accent 4" w:semiHidden="0" w:uiPriority="62" w:unhideWhenUsed="0"/>
-    <w:lsdException w:name="Medium Shading 1 Accent 4" w:semiHidden="0" w:uiPriority="63" w:unhideWhenUsed="0"/>
-    <w:lsdException w:name="Medium Shading 2 Accent 4" w:semiHidden="0" w:uiPriority="64" w:unhideWhenUsed="0"/>
-    <w:lsdException w:name="Medium List 1 Accent 4" w:semiHidden="0" w:uiPriority="65" w:unhideWhenUsed="0"/>
-    <w:lsdException w:name="Medium List 2 Accent 4" w:semiHidden="0" w:uiPriority="66" w:unhideWhenUsed="0"/>
-    <w:lsdException w:name="Medium Grid 1 Accent 4" w:semiHidden="0" w:uiPriority="67" w:unhideWhenUsed="0"/>
-    <w:lsdException w:name="Medium Grid 2 Accent 4" w:semiHidden="0" w:uiPriority="68" w:unhideWhenUsed="0"/>
-    <w:lsdException w:name="Medium Grid 3 Accent 4" w:semiHidden="0" w:uiPriority="69" w:unhideWhenUsed="0"/>
-    <w:lsdException w:name="Dark List Accent 4" w:semiHidden="0" w:uiPriority="70" w:unhideWhenUsed="0"/>
-    <w:lsdException w:name="Colorful Shading Accent 4" w:semiHidden="0" w:uiPriority="71" w:unhideWhenUsed="0"/>
-    <w:lsdException w:name="Colorful List Accent 4" w:semiHidden="0" w:uiPriority="72" w:unhideWhenUsed="0"/>
-    <w:lsdException w:name="Colorful Grid Accent 4" w:semiHidden="0" w:uiPriority="73" w:unhideWhenUsed="0"/>
-    <w:lsdException w:name="Light Shading Accent 5" w:semiHidden="0" w:uiPriority="60" w:unhideWhenUsed="0"/>
-    <w:lsdException w:name="Light List Accent 5" w:semiHidden="0" w:uiPriority="61" w:unhideWhenUsed="0"/>
-    <w:lsdException w:name="Light Grid Accent 5" w:semiHidden="0" w:uiPriority="62" w:unhideWhenUsed="0"/>
-    <w:lsdException w:name="Medium Shading 1 Accent 5" w:semiHidden="0" w:uiPriority="63" w:unhideWhenUsed="0"/>
-    <w:lsdException w:name="Medium Shading 2 Accent 5" w:semiHidden="0" w:uiPriority="64" w:unhideWhenUsed="0"/>
-    <w:lsdException w:name="Medium List 1 Accent 5" w:semiHidden="0" w:uiPriority="65" w:unhideWhenUsed="0"/>
-    <w:lsdException w:name="Medium List 2 Accent 5" w:semiHidden="0" w:uiPriority="66" w:unhideWhenUsed="0"/>
-    <w:lsdException w:name="Medium Grid 1 Accent 5" w:semiHidden="0" w:uiPriority="67" w:unhideWhenUsed="0"/>
-    <w:lsdException w:name="Medium Grid 2 Accent 5" w:semiHidden="0" w:uiPriority="68" w:unhideWhenUsed="0"/>
-    <w:lsdException w:name="Medium Grid 3 Accent 5" w:semiHidden="0" w:uiPriority="69" w:unhideWhenUsed="0"/>
-    <w:lsdException w:name="Dark List Accent 5" w:semiHidden="0" w:uiPriority="70" w:unhideWhenUsed="0"/>
-    <w:lsdException w:name="Colorful Shading Accent 5" w:semiHidden="0" w:uiPriority="71" w:unhideWhenUsed="0"/>
-    <w:lsdException w:name="Colorful List Accent 5" w:semiHidden="0" w:uiPriority="72" w:unhideWhenUsed="0"/>
-    <w:lsdException w:name="Colorful Grid Accent 5" w:semiHidden="0" w:uiPriority="73" w:unhideWhenUsed="0"/>
-    <w:lsdException w:name="Light Shading Accent 6" w:semiHidden="0" w:uiPriority="60" w:unhideWhenUsed="0"/>
-    <w:lsdException w:name="Light List Accent 6" w:semiHidden="0" w:uiPriority="61" w:unhideWhenUsed="0"/>
-    <w:lsdException w:name="Light Grid Accent 6" w:semiHidden="0" w:uiPriority="62" w:unhideWhenUsed="0"/>
-    <w:lsdException w:name="Medium Shading 1 Accent 6" w:semiHidden="0" w:uiPriority="63" w:unhideWhenUsed="0"/>
-    <w:lsdException w:name="Medium Shading 2 Accent 6" w:semiHidden="0" w:uiPriority="64" w:unhideWhenUsed="0"/>
-    <w:lsdException w:name="Medium List 1 Accent 6" w:semiHidden="0" w:uiPriority="65" w:unhideWhenUsed="0"/>
-    <w:lsdException w:name="Medium List 2 Accent 6" w:semiHidden="0" w:uiPriority="66" w:unhideWhenUsed="0"/>
-    <w:lsdException w:name="Medium Grid 1 Accent 6" w:semiHidden="0" w:uiPriority="67" w:unhideWhenUsed="0"/>
-    <w:lsdException w:name="Medium Grid 2 Accent 6" w:semiHidden="0" w:uiPriority="68" w:unhideWhenUsed="0"/>
-    <w:lsdException w:name="Medium Grid 3 Accent 6" w:semiHidden="0" w:uiPriority="69" w:unhideWhenUsed="0"/>
-    <w:lsdException w:name="Dark List Accent 6" w:semiHidden="0" w:uiPriority="70" w:unhideWhenUsed="0"/>
-    <w:lsdException w:name="Colorful Shading Accent 6" w:semiHidden="0" w:uiPriority="71" w:unhideWhenUsed="0"/>
-    <w:lsdException w:name="Colorful List Accent 6" w:semiHidden="0" w:uiPriority="72" w:unhideWhenUsed="0"/>
-    <w:lsdException w:name="Colorful Grid Accent 6" w:semiHidden="0" w:uiPriority="73" w:unhideWhenUsed="0"/>
-    <w:lsdException w:name="Subtle Emphasis" w:semiHidden="0" w:uiPriority="19" w:unhideWhenUsed="0" w:qFormat="1"/>
-    <w:lsdException w:name="Intense Emphasis" w:semiHidden="0" w:uiPriority="21" w:unhideWhenUsed="0" w:qFormat="1"/>
-    <w:lsdException w:name="Subtle Reference" w:semiHidden="0" w:uiPriority="31" w:unhideWhenUsed="0" w:qFormat="1"/>
-    <w:lsdException w:name="Intense Reference" w:semiHidden="0" w:uiPriority="32" w:unhideWhenUsed="0" w:qFormat="1"/>
-    <w:lsdException w:name="Book Title" w:semiHidden="0" w:uiPriority="33" w:unhideWhenUsed="0" w:qFormat="1"/>
-    <w:lsdException w:name="Bibliography" w:uiPriority="37"/>
-    <w:lsdException w:name="TOC Heading" w:uiPriority="39" w:qFormat="1"/>
-  </w:latentStyles>
-  <w:style w:type="paragraph" w:default="1" w:styleId="Normal">
-    <w:name w:val="Normal"/>
-    <w:qFormat/>
-  </w:style>
-  <w:style w:type="character" w:default="1" w:styleId="DefaultParagraphFont">
-    <w:name w:val="Default Paragraph Font"/>
-    <w:uiPriority w:val="1"/>
-    <w:semiHidden/>
-    <w:unhideWhenUsed/>
-  </w:style>
-  <w:style w:type="table" w:default="1" w:styleId="TableNormal">
-    <w:name w:val="Normal Table"/>
-    <w:uiPriority w:val="99"/>
-    <w:semiHidden/>
-    <w:unhideWhenUsed/>
-    <w:tblPr>
-      <w:tblInd w:w="0" w:type="dxa"/>
-      <w:tblCellMar>
-        <w:top w:w="0" w:type="dxa"/>
-        <w:left w:w="108" w:type="dxa"/>
-        <w:bottom w:w="0" w:type="dxa"/>
-        <w:right w:w="108" w:type="dxa"/>
-      </w:tblCellMar>
-    </w:tblPr>
-  </w:style>
-  <w:style w:type="numbering" w:default="1" w:styleId="NoList">
-    <w:name w:val="No List"/>
-    <w:uiPriority w:val="99"/>
-    <w:semiHidden/>
-    <w:unhideWhenUsed/>
-  </w:style>
-  <w:style w:type="paragraph" w:customStyle="1" w:styleId="1CE39005E8BC4012B044F8BAAF604B32">
-    <w:name w:val="1CE39005E8BC4012B044F8BAAF604B32"/>
-    <w:rsid w:val="00A43F55"/>
-  </w:style>
-  <w:style w:type="paragraph" w:customStyle="1" w:styleId="C3B21E58F8B34BF29DB092C8A7B9C2CF">
-    <w:name w:val="C3B21E58F8B34BF29DB092C8A7B9C2CF"/>
-    <w:rsid w:val="00A43F55"/>
-  </w:style>
-  <w:style w:type="paragraph" w:customStyle="1" w:styleId="B350C2613DCB40E8B9CC80889ED326AA">
-    <w:name w:val="B350C2613DCB40E8B9CC80889ED326AA"/>
-    <w:rsid w:val="00A43F55"/>
-  </w:style>
-  <w:style w:type="paragraph" w:customStyle="1" w:styleId="508E3E123C9447609B38897336A135B4">
-    <w:name w:val="508E3E123C9447609B38897336A135B4"/>
-    <w:rsid w:val="00A43F55"/>
-  </w:style>
-  <w:style w:type="paragraph" w:customStyle="1" w:styleId="FA737A479E34467FB4D7BDB901F3EA39">
-    <w:name w:val="FA737A479E34467FB4D7BDB901F3EA39"/>
-    <w:rsid w:val="00A43F55"/>
-  </w:style>
-  <w:style w:type="paragraph" w:customStyle="1" w:styleId="4326435B4C8344B39861DAE689F762AD">
-    <w:name w:val="4326435B4C8344B39861DAE689F762AD"/>
-    <w:rsid w:val="00A43F55"/>
-  </w:style>
-  <w:style w:type="paragraph" w:customStyle="1" w:styleId="4C73355691D54646B0B2E265C823D7DF">
-    <w:name w:val="4C73355691D54646B0B2E265C823D7DF"/>
-    <w:rsid w:val="00A43F55"/>
-  </w:style>
-  <w:style w:type="paragraph" w:customStyle="1" w:styleId="D6DFDB9AB5D243B19E00845973ED3AD1">
-    <w:name w:val="D6DFDB9AB5D243B19E00845973ED3AD1"/>
-    <w:rsid w:val="00A43F55"/>
-  </w:style>
-  <w:style w:type="paragraph" w:customStyle="1" w:styleId="A1BD3AB624C74A6B853E617E6DC6366B">
-    <w:name w:val="A1BD3AB624C74A6B853E617E6DC6366B"/>
-    <w:rsid w:val="00A43F55"/>
-  </w:style>
-  <w:style w:type="paragraph" w:customStyle="1" w:styleId="7F833CC0C49E434AAA52E8A422D50939">
-    <w:name w:val="7F833CC0C49E434AAA52E8A422D50939"/>
-    <w:rsid w:val="00A43F55"/>
-  </w:style>
-  <w:style w:type="paragraph" w:customStyle="1" w:styleId="22CC40611F3642CF9363A544AA074312">
-    <w:name w:val="22CC40611F3642CF9363A544AA074312"/>
-    <w:rsid w:val="00A43F55"/>
-  </w:style>
-  <w:style w:type="paragraph" w:customStyle="1" w:styleId="6956EB6B65664490921958B04573995C">
-    <w:name w:val="6956EB6B65664490921958B04573995C"/>
-    <w:rsid w:val="00A43F55"/>
-  </w:style>
-  <w:style w:type="paragraph" w:customStyle="1" w:styleId="8ED680EACC3943A09D886FF365F6BD94">
-    <w:name w:val="8ED680EACC3943A09D886FF365F6BD94"/>
-    <w:rsid w:val="00A43F55"/>
-  </w:style>
-  <w:style w:type="paragraph" w:customStyle="1" w:styleId="17F9602E32E34CC0A55B15C9A507E440">
-    <w:name w:val="17F9602E32E34CC0A55B15C9A507E440"/>
-    <w:rsid w:val="00A43F55"/>
-  </w:style>
-  <w:style w:type="paragraph" w:customStyle="1" w:styleId="BC5F73564E4749AD849154E2EF1D12D7">
-    <w:name w:val="BC5F73564E4749AD849154E2EF1D12D7"/>
-    <w:rsid w:val="00A43F55"/>
-  </w:style>
-  <w:style w:type="paragraph" w:customStyle="1" w:styleId="DB04FA0591FB4DA58509B21C1BEBD9F2">
-    <w:name w:val="DB04FA0591FB4DA58509B21C1BEBD9F2"/>
-    <w:rsid w:val="00A43F55"/>
-  </w:style>
-  <w:style w:type="paragraph" w:customStyle="1" w:styleId="FDB86F19DF9448F3ADF36C8D9DE8918D">
-    <w:name w:val="FDB86F19DF9448F3ADF36C8D9DE8918D"/>
-    <w:rsid w:val="00A43F55"/>
-  </w:style>
-  <w:style w:type="paragraph" w:customStyle="1" w:styleId="D0CADB5DFAC04CD2A1B11F1569B6B401">
-    <w:name w:val="D0CADB5DFAC04CD2A1B11F1569B6B401"/>
-    <w:rsid w:val="00A43F55"/>
-  </w:style>
-  <w:style w:type="paragraph" w:customStyle="1" w:styleId="28AD73F947DD484D8098F2A65910E640">
-    <w:name w:val="28AD73F947DD484D8098F2A65910E640"/>
-    <w:rsid w:val="00A43F55"/>
-  </w:style>
-  <w:style w:type="paragraph" w:customStyle="1" w:styleId="0C05CC4A68F943999991CFD7DF86A5EE">
-    <w:name w:val="0C05CC4A68F943999991CFD7DF86A5EE"/>
-    <w:rsid w:val="00A43F55"/>
-  </w:style>
-  <w:style w:type="paragraph" w:customStyle="1" w:styleId="C75F33C98DC24E98B6F9A56F4DC30E1B">
-    <w:name w:val="C75F33C98DC24E98B6F9A56F4DC30E1B"/>
-    <w:rsid w:val="00A43F55"/>
-  </w:style>
-  <w:style w:type="paragraph" w:customStyle="1" w:styleId="FBD913DFEA034200AC015B4F5F3BF355">
-    <w:name w:val="FBD913DFEA034200AC015B4F5F3BF355"/>
-    <w:rsid w:val="00A43F55"/>
-  </w:style>
-  <w:style w:type="paragraph" w:customStyle="1" w:styleId="2270902AF0504546988460F5E758AA46">
-    <w:name w:val="2270902AF0504546988460F5E758AA46"/>
-    <w:rsid w:val="00A43F55"/>
-  </w:style>
-  <w:style w:type="paragraph" w:customStyle="1" w:styleId="867D267FFB3C479E9D21D4772493DB25">
-    <w:name w:val="867D267FFB3C479E9D21D4772493DB25"/>
-    <w:rsid w:val="00A43F55"/>
-  </w:style>
-  <w:style w:type="paragraph" w:customStyle="1" w:styleId="B7E39096E8F847A8A182049268082A56">
-    <w:name w:val="B7E39096E8F847A8A182049268082A56"/>
-    <w:rsid w:val="00A43F55"/>
-  </w:style>
-  <w:style w:type="paragraph" w:customStyle="1" w:styleId="9A44CE56106B4F42A054B8EAA52C4668">
-    <w:name w:val="9A44CE56106B4F42A054B8EAA52C4668"/>
-    <w:rsid w:val="00A43F55"/>
-  </w:style>
-  <w:style w:type="paragraph" w:customStyle="1" w:styleId="C4A4E188153C46E3AD88E6ED8BADF70B">
-    <w:name w:val="C4A4E188153C46E3AD88E6ED8BADF70B"/>
-    <w:rsid w:val="00A43F55"/>
-  </w:style>
-  <w:style w:type="paragraph" w:customStyle="1" w:styleId="ABFFD6850F234D8FA52BF38D9B7B9FFB">
-    <w:name w:val="ABFFD6850F234D8FA52BF38D9B7B9FFB"/>
-    <w:rsid w:val="00A43F55"/>
-  </w:style>
-</w:styles>
-</file>
-
-<file path=word/glossary/stylesWithEffects.xml><?xml version="1.0" encoding="utf-8"?>
-<w:styles xmlns:wpc="http://schemas.microsoft.com/office/word/2010/wordprocessingCanvas" xmlns:mc="http://schemas.openxmlformats.org/markup-compatibility/2006" xmlns:o="urn:schemas-microsoft-com:office:office" xmlns:r="http://schemas.openxmlformats.org/officeDocument/2006/relationships" xmlns:m="http://schemas.openxmlformats.org/officeDocument/2006/math" xmlns:v="urn:schemas-microsoft-com:vml" xmlns:wp14="http://schemas.microsoft.com/office/word/2010/wordprocessingDrawing" xmlns:wp="http://schemas.openxmlformats.org/drawingml/2006/wordprocessingDrawing" xmlns:w10="urn:schemas-microsoft-com:office:word" xmlns:w="http://schemas.openxmlformats.org/wordprocessingml/2006/main" xmlns:w14="http://schemas.microsoft.com/office/word/2010/wordml" xmlns:wpg="http://schemas.microsoft.com/office/word/2010/wordprocessingGroup" xmlns:wpi="http://schemas.microsoft.com/office/word/2010/wordprocessingInk" xmlns:wne="http://schemas.microsoft.com/office/word/2006/wordml" xmlns:wps="http://schemas.microsoft.com/office/word/2010/wordprocessingShape" mc:Ignorable="w14 wp14">
-  <w:docDefaults>
-    <w:rPrDefault>
-      <w:rPr>
-        <w:rFonts w:asciiTheme="minorHAnsi" w:eastAsiaTheme="minorEastAsia" w:hAnsiTheme="minorHAnsi" w:cstheme="minorBidi"/>
-        <w:sz w:val="22"/>
-        <w:szCs w:val="22"/>
-        <w:lang w:val="pt-BR" w:eastAsia="pt-BR" w:bidi="ar-SA"/>
-      </w:rPr>
-    </w:rPrDefault>
-    <w:pPrDefault>
-      <w:pPr>
-        <w:spacing w:after="200" w:line="276" w:lineRule="auto"/>
-      </w:pPr>
-    </w:pPrDefault>
-  </w:docDefaults>
-  <w:latentStyles w:defLockedState="0" w:defUIPriority="99" w:defSemiHidden="1" w:defUnhideWhenUsed="1" w:defQFormat="0" w:count="267">
-    <w:lsdException w:name="Normal" w:semiHidden="0" w:uiPriority="0" w:unhideWhenUsed="0" w:qFormat="1"/>
-    <w:lsdException w:name="heading 1" w:semiHidden="0" w:uiPriority="9" w:unhideWhenUsed="0" w:qFormat="1"/>
-    <w:lsdException w:name="heading 2" w:uiPriority="9" w:qFormat="1"/>
-    <w:lsdException w:name="heading 3" w:uiPriority="9" w:qFormat="1"/>
-    <w:lsdException w:name="heading 4" w:uiPriority="9" w:qFormat="1"/>
-    <w:lsdException w:name="heading 5" w:uiPriority="9" w:qFormat="1"/>
-    <w:lsdException w:name="heading 6" w:uiPriority="9" w:qFormat="1"/>
-    <w:lsdException w:name="heading 7" w:uiPriority="9" w:qFormat="1"/>
-    <w:lsdException w:name="heading 8" w:uiPriority="9" w:qFormat="1"/>
-    <w:lsdException w:name="heading 9" w:uiPriority="9" w:qFormat="1"/>
-    <w:lsdException w:name="toc 1" w:uiPriority="39"/>
-    <w:lsdException w:name="toc 2" w:uiPriority="39"/>
-    <w:lsdException w:name="toc 3" w:uiPriority="39"/>
-    <w:lsdException w:name="toc 4" w:uiPriority="39"/>
-    <w:lsdException w:name="toc 5" w:uiPriority="39"/>
-    <w:lsdException w:name="toc 6" w:uiPriority="39"/>
-    <w:lsdException w:name="toc 7" w:uiPriority="39"/>
-    <w:lsdException w:name="toc 8" w:uiPriority="39"/>
-    <w:lsdException w:name="toc 9" w:uiPriority="39"/>
-    <w:lsdException w:name="caption" w:uiPriority="35" w:qFormat="1"/>
-    <w:lsdException w:name="Title" w:semiHidden="0" w:uiPriority="10" w:unhideWhenUsed="0" w:qFormat="1"/>
-    <w:lsdException w:name="Default Paragraph Font" w:uiPriority="1"/>
-    <w:lsdException w:name="Subtitle" w:semiHidden="0" w:uiPriority="11" w:unhideWhenUsed="0" w:qFormat="1"/>
-    <w:lsdException w:name="Strong" w:semiHidden="0" w:uiPriority="22" w:unhideWhenUsed="0" w:qFormat="1"/>
-    <w:lsdException w:name="Emphasis" w:semiHidden="0" w:uiPriority="20" w:unhideWhenUsed="0" w:qFormat="1"/>
-    <w:lsdException w:name="Table Grid" w:semiHidden="0" w:uiPriority="59" w:unhideWhenUsed="0"/>
-    <w:lsdException w:name="Placeholder Text" w:unhideWhenUsed="0"/>
-    <w:lsdException w:name="No Spacing" w:semiHidden="0" w:uiPriority="1" w:unhideWhenUsed="0" w:qFormat="1"/>
-    <w:lsdException w:name="Light Shading" w:semiHidden="0" w:uiPriority="60" w:unhideWhenUsed="0"/>
-    <w:lsdException w:name="Light List" w:semiHidden="0" w:uiPriority="61" w:unhideWhenUsed="0"/>
-    <w:lsdException w:name="Light Grid" w:semiHidden="0" w:uiPriority="62" w:unhideWhenUsed="0"/>
-    <w:lsdException w:name="Medium Shading 1" w:semiHidden="0" w:uiPriority="63" w:unhideWhenUsed="0"/>
-    <w:lsdException w:name="Medium Shading 2" w:semiHidden="0" w:uiPriority="64" w:unhideWhenUsed="0"/>
-    <w:lsdException w:name="Medium List 1" w:semiHidden="0" w:uiPriority="65" w:unhideWhenUsed="0"/>
-    <w:lsdException w:name="Medium List 2" w:semiHidden="0" w:uiPriority="66" w:unhideWhenUsed="0"/>
-    <w:lsdException w:name="Medium Grid 1" w:semiHidden="0" w:uiPriority="67" w:unhideWhenUsed="0"/>
-    <w:lsdException w:name="Medium Grid 2" w:semiHidden="0" w:uiPriority="68" w:unhideWhenUsed="0"/>
-    <w:lsdException w:name="Medium Grid 3" w:semiHidden="0" w:uiPriority="69" w:unhideWhenUsed="0"/>
-    <w:lsdException w:name="Dark List" w:semiHidden="0" w:uiPriority="70" w:unhideWhenUsed="0"/>
-    <w:lsdException w:name="Colorful Shading" w:semiHidden="0" w:uiPriority="71" w:unhideWhenUsed="0"/>
-    <w:lsdException w:name="Colorful List" w:semiHidden="0" w:uiPriority="72" w:unhideWhenUsed="0"/>
-    <w:lsdException w:name="Colorful Grid" w:semiHidden="0" w:uiPriority="73" w:unhideWhenUsed="0"/>
-    <w:lsdException w:name="Light Shading Accent 1" w:semiHidden="0" w:uiPriority="60" w:unhideWhenUsed="0"/>
-    <w:lsdException w:name="Light List Accent 1" w:semiHidden="0" w:uiPriority="61" w:unhideWhenUsed="0"/>
-    <w:lsdException w:name="Light Grid Accent 1" w:semiHidden="0" w:uiPriority="62" w:unhideWhenUsed="0"/>
-    <w:lsdException w:name="Medium Shading 1 Accent 1" w:semiHidden="0" w:uiPriority="63" w:unhideWhenUsed="0"/>
-    <w:lsdException w:name="Medium Shading 2 Accent 1" w:semiHidden="0" w:uiPriority="64" w:unhideWhenUsed="0"/>
-    <w:lsdException w:name="Medium List 1 Accent 1" w:semiHidden="0" w:uiPriority="65" w:unhideWhenUsed="0"/>
-    <w:lsdException w:name="Revision" w:unhideWhenUsed="0"/>
-    <w:lsdException w:name="List Paragraph" w:semiHidden="0" w:uiPriority="34" w:unhideWhenUsed="0" w:qFormat="1"/>
-    <w:lsdException w:name="Quote" w:semiHidden="0" w:uiPriority="29" w:unhideWhenUsed="0" w:qFormat="1"/>
-    <w:lsdException w:name="Intense Quote" w:semiHidden="0" w:uiPriority="30" w:unhideWhenUsed="0" w:qFormat="1"/>
-    <w:lsdException w:name="Medium List 2 Accent 1" w:semiHidden="0" w:uiPriority="66" w:unhideWhenUsed="0"/>
-    <w:lsdException w:name="Medium Grid 1 Accent 1" w:semiHidden="0" w:uiPriority="67" w:unhideWhenUsed="0"/>
-    <w:lsdException w:name="Medium Grid 2 Accent 1" w:semiHidden="0" w:uiPriority="68" w:unhideWhenUsed="0"/>
-    <w:lsdException w:name="Medium Grid 3 Accent 1" w:semiHidden="0" w:uiPriority="69" w:unhideWhenUsed="0"/>
-    <w:lsdException w:name="Dark List Accent 1" w:semiHidden="0" w:uiPriority="70" w:unhideWhenUsed="0"/>
-    <w:lsdException w:name="Colorful Shading Accent 1" w:semiHidden="0" w:uiPriority="71" w:unhideWhenUsed="0"/>
-    <w:lsdException w:name="Colorful List Accent 1" w:semiHidden="0" w:uiPriority="72" w:unhideWhenUsed="0"/>
-    <w:lsdException w:name="Colorful Grid Accent 1" w:semiHidden="0" w:uiPriority="73" w:unhideWhenUsed="0"/>
-    <w:lsdException w:name="Light Shading Accent 2" w:semiHidden="0" w:uiPriority="60" w:unhideWhenUsed="0"/>
-    <w:lsdException w:name="Light List Accent 2" w:semiHidden="0" w:uiPriority="61" w:unhideWhenUsed="0"/>
-    <w:lsdException w:name="Light Grid Accent 2" w:semiHidden="0" w:uiPriority="62" w:unhideWhenUsed="0"/>
-    <w:lsdException w:name="Medium Shading 1 Accent 2" w:semiHidden="0" w:uiPriority="63" w:unhideWhenUsed="0"/>
-    <w:lsdException w:name="Medium Shading 2 Accent 2" w:semiHidden="0" w:uiPriority="64" w:unhideWhenUsed="0"/>
-    <w:lsdException w:name="Medium List 1 Accent 2" w:semiHidden="0" w:uiPriority="65" w:unhideWhenUsed="0"/>
-    <w:lsdException w:name="Medium List 2 Accent 2" w:semiHidden="0" w:uiPriority="66" w:unhideWhenUsed="0"/>
-    <w:lsdException w:name="Medium Grid 1 Accent 2" w:semiHidden="0" w:uiPriority="67" w:unhideWhenUsed="0"/>
-    <w:lsdException w:name="Medium Grid 2 Accent 2" w:semiHidden="0" w:uiPriority="68" w:unhideWhenUsed="0"/>
-    <w:lsdException w:name="Medium Grid 3 Accent 2" w:semiHidden="0" w:uiPriority="69" w:unhideWhenUsed="0"/>
-    <w:lsdException w:name="Dark List Accent 2" w:semiHidden="0" w:uiPriority="70" w:unhideWhenUsed="0"/>
-    <w:lsdException w:name="Colorful Shading Accent 2" w:semiHidden="0" w:uiPriority="71" w:unhideWhenUsed="0"/>
-    <w:lsdException w:name="Colorful List Accent 2" w:semiHidden="0" w:uiPriority="72" w:unhideWhenUsed="0"/>
-    <w:lsdException w:name="Colorful Grid Accent 2" w:semiHidden="0" w:uiPriority="73" w:unhideWhenUsed="0"/>
-    <w:lsdException w:name="Light Shading Accent 3" w:semiHidden="0" w:uiPriority="60" w:unhideWhenUsed="0"/>
-    <w:lsdException w:name="Light List Accent 3" w:semiHidden="0" w:uiPriority="61" w:unhideWhenUsed="0"/>
-    <w:lsdException w:name="Light Grid Accent 3" w:semiHidden="0" w:uiPriority="62" w:unhideWhenUsed="0"/>
-    <w:lsdException w:name="Medium Shading 1 Accent 3" w:semiHidden="0" w:uiPriority="63" w:unhideWhenUsed="0"/>
-    <w:lsdException w:name="Medium Shading 2 Accent 3" w:semiHidden="0" w:uiPriority="64" w:unhideWhenUsed="0"/>
-    <w:lsdException w:name="Medium List 1 Accent 3" w:semiHidden="0" w:uiPriority="65" w:unhideWhenUsed="0"/>
-    <w:lsdException w:name="Medium List 2 Accent 3" w:semiHidden="0" w:uiPriority="66" w:unhideWhenUsed="0"/>
-    <w:lsdException w:name="Medium Grid 1 Accent 3" w:semiHidden="0" w:uiPriority="67" w:unhideWhenUsed="0"/>
-    <w:lsdException w:name="Medium Grid 2 Accent 3" w:semiHidden="0" w:uiPriority="68" w:unhideWhenUsed="0"/>
-    <w:lsdException w:name="Medium Grid 3 Accent 3" w:semiHidden="0" w:uiPriority="69" w:unhideWhenUsed="0"/>
-    <w:lsdException w:name="Dark List Accent 3" w:semiHidden="0" w:uiPriority="70" w:unhideWhenUsed="0"/>
-    <w:lsdException w:name="Colorful Shading Accent 3" w:semiHidden="0" w:uiPriority="71" w:unhideWhenUsed="0"/>
-    <w:lsdException w:name="Colorful List Accent 3" w:semiHidden="0" w:uiPriority="72" w:unhideWhenUsed="0"/>
-    <w:lsdException w:name="Colorful Grid Accent 3" w:semiHidden="0" w:uiPriority="73" w:unhideWhenUsed="0"/>
-    <w:lsdException w:name="Light Shading Accent 4" w:semiHidden="0" w:uiPriority="60" w:unhideWhenUsed="0"/>
-    <w:lsdException w:name="Light List Accent 4" w:semiHidden="0" w:uiPriority="61" w:unhideWhenUsed="0"/>
-    <w:lsdException w:name="Light Grid Accent 4" w:semiHidden="0" w:uiPriority="62" w:unhideWhenUsed="0"/>
-    <w:lsdException w:name="Medium Shading 1 Accent 4" w:semiHidden="0" w:uiPriority="63" w:unhideWhenUsed="0"/>
-    <w:lsdException w:name="Medium Shading 2 Accent 4" w:semiHidden="0" w:uiPriority="64" w:unhideWhenUsed="0"/>
-    <w:lsdException w:name="Medium List 1 Accent 4" w:semiHidden="0" w:uiPriority="65" w:unhideWhenUsed="0"/>
-    <w:lsdException w:name="Medium List 2 Accent 4" w:semiHidden="0" w:uiPriority="66" w:unhideWhenUsed="0"/>
-    <w:lsdException w:name="Medium Grid 1 Accent 4" w:semiHidden="0" w:uiPriority="67" w:unhideWhenUsed="0"/>
-    <w:lsdException w:name="Medium Grid 2 Accent 4" w:semiHidden="0" w:uiPriority="68" w:unhideWhenUsed="0"/>
-    <w:lsdException w:name="Medium Grid 3 Accent 4" w:semiHidden="0" w:uiPriority="69" w:unhideWhenUsed="0"/>
-    <w:lsdException w:name="Dark List Accent 4" w:semiHidden="0" w:uiPriority="70" w:unhideWhenUsed="0"/>
-    <w:lsdException w:name="Colorful Shading Accent 4" w:semiHidden="0" w:uiPriority="71" w:unhideWhenUsed="0"/>
-    <w:lsdException w:name="Colorful List Accent 4" w:semiHidden="0" w:uiPriority="72" w:unhideWhenUsed="0"/>
-    <w:lsdException w:name="Colorful Grid Accent 4" w:semiHidden="0" w:uiPriority="73" w:unhideWhenUsed="0"/>
-    <w:lsdException w:name="Light Shading Accent 5" w:semiHidden="0" w:uiPriority="60" w:unhideWhenUsed="0"/>
-    <w:lsdException w:name="Light List Accent 5" w:semiHidden="0" w:uiPriority="61" w:unhideWhenUsed="0"/>
-    <w:lsdException w:name="Light Grid Accent 5" w:semiHidden="0" w:uiPriority="62" w:unhideWhenUsed="0"/>
-    <w:lsdException w:name="Medium Shading 1 Accent 5" w:semiHidden="0" w:uiPriority="63" w:unhideWhenUsed="0"/>
-    <w:lsdException w:name="Medium Shading 2 Accent 5" w:semiHidden="0" w:uiPriority="64" w:unhideWhenUsed="0"/>
-    <w:lsdException w:name="Medium List 1 Accent 5" w:semiHidden="0" w:uiPriority="65" w:unhideWhenUsed="0"/>
-    <w:lsdException w:name="Medium List 2 Accent 5" w:semiHidden="0" w:uiPriority="66" w:unhideWhenUsed="0"/>
-    <w:lsdException w:name="Medium Grid 1 Accent 5" w:semiHidden="0" w:uiPriority="67" w:unhideWhenUsed="0"/>
-    <w:lsdException w:name="Medium Grid 2 Accent 5" w:semiHidden="0" w:uiPriority="68" w:unhideWhenUsed="0"/>
-    <w:lsdException w:name="Medium Grid 3 Accent 5" w:semiHidden="0" w:uiPriority="69" w:unhideWhenUsed="0"/>
-    <w:lsdException w:name="Dark List Accent 5" w:semiHidden="0" w:uiPriority="70" w:unhideWhenUsed="0"/>
-    <w:lsdException w:name="Colorful Shading Accent 5" w:semiHidden="0" w:uiPriority="71" w:unhideWhenUsed="0"/>
-    <w:lsdException w:name="Colorful List Accent 5" w:semiHidden="0" w:uiPriority="72" w:unhideWhenUsed="0"/>
-    <w:lsdException w:name="Colorful Grid Accent 5" w:semiHidden="0" w:uiPriority="73" w:unhideWhenUsed="0"/>
-    <w:lsdException w:name="Light Shading Accent 6" w:semiHidden="0" w:uiPriority="60" w:unhideWhenUsed="0"/>
-    <w:lsdException w:name="Light List Accent 6" w:semiHidden="0" w:uiPriority="61" w:unhideWhenUsed="0"/>
-    <w:lsdException w:name="Light Grid Accent 6" w:semiHidden="0" w:uiPriority="62" w:unhideWhenUsed="0"/>
-    <w:lsdException w:name="Medium Shading 1 Accent 6" w:semiHidden="0" w:uiPriority="63" w:unhideWhenUsed="0"/>
-    <w:lsdException w:name="Medium Shading 2 Accent 6" w:semiHidden="0" w:uiPriority="64" w:unhideWhenUsed="0"/>
-    <w:lsdException w:name="Medium List 1 Accent 6" w:semiHidden="0" w:uiPriority="65" w:unhideWhenUsed="0"/>
-    <w:lsdException w:name="Medium List 2 Accent 6" w:semiHidden="0" w:uiPriority="66" w:unhideWhenUsed="0"/>
-    <w:lsdException w:name="Medium Grid 1 Accent 6" w:semiHidden="0" w:uiPriority="67" w:unhideWhenUsed="0"/>
-    <w:lsdException w:name="Medium Grid 2 Accent 6" w:semiHidden="0" w:uiPriority="68" w:unhideWhenUsed="0"/>
-    <w:lsdException w:name="Medium Grid 3 Accent 6" w:semiHidden="0" w:uiPriority="69" w:unhideWhenUsed="0"/>
-    <w:lsdException w:name="Dark List Accent 6" w:semiHidden="0" w:uiPriority="70" w:unhideWhenUsed="0"/>
-    <w:lsdException w:name="Colorful Shading Accent 6" w:semiHidden="0" w:uiPriority="71" w:unhideWhenUsed="0"/>
-    <w:lsdException w:name="Colorful List Accent 6" w:semiHidden="0" w:uiPriority="72" w:unhideWhenUsed="0"/>
-    <w:lsdException w:name="Colorful Grid Accent 6" w:semiHidden="0" w:uiPriority="73" w:unhideWhenUsed="0"/>
-    <w:lsdException w:name="Subtle Emphasis" w:semiHidden="0" w:uiPriority="19" w:unhideWhenUsed="0" w:qFormat="1"/>
-    <w:lsdException w:name="Intense Emphasis" w:semiHidden="0" w:uiPriority="21" w:unhideWhenUsed="0" w:qFormat="1"/>
-    <w:lsdException w:name="Subtle Reference" w:semiHidden="0" w:uiPriority="31" w:unhideWhenUsed="0" w:qFormat="1"/>
-    <w:lsdException w:name="Intense Reference" w:semiHidden="0" w:uiPriority="32" w:unhideWhenUsed="0" w:qFormat="1"/>
-    <w:lsdException w:name="Book Title" w:semiHidden="0" w:uiPriority="33" w:unhideWhenUsed="0" w:qFormat="1"/>
-    <w:lsdException w:name="Bibliography" w:uiPriority="37"/>
-    <w:lsdException w:name="TOC Heading" w:uiPriority="39" w:qFormat="1"/>
-  </w:latentStyles>
-  <w:style w:type="paragraph" w:default="1" w:styleId="Normal">
-    <w:name w:val="Normal"/>
-    <w:qFormat/>
-  </w:style>
-  <w:style w:type="character" w:default="1" w:styleId="DefaultParagraphFont">
-    <w:name w:val="Default Paragraph Font"/>
-    <w:uiPriority w:val="1"/>
-    <w:semiHidden/>
-    <w:unhideWhenUsed/>
-  </w:style>
-  <w:style w:type="table" w:default="1" w:styleId="TableNormal">
-    <w:name w:val="Normal Table"/>
-    <w:uiPriority w:val="99"/>
-    <w:semiHidden/>
-    <w:unhideWhenUsed/>
-    <w:tblPr>
-      <w:tblInd w:w="0" w:type="dxa"/>
-      <w:tblCellMar>
-        <w:top w:w="0" w:type="dxa"/>
-        <w:left w:w="108" w:type="dxa"/>
-        <w:bottom w:w="0" w:type="dxa"/>
-        <w:right w:w="108" w:type="dxa"/>
-      </w:tblCellMar>
-    </w:tblPr>
-  </w:style>
-  <w:style w:type="numbering" w:default="1" w:styleId="NoList">
-    <w:name w:val="No List"/>
-    <w:uiPriority w:val="99"/>
-    <w:semiHidden/>
-    <w:unhideWhenUsed/>
-  </w:style>
-  <w:style w:type="paragraph" w:customStyle="1" w:styleId="1CE39005E8BC4012B044F8BAAF604B32">
-    <w:name w:val="1CE39005E8BC4012B044F8BAAF604B32"/>
-    <w:rsid w:val="00A43F55"/>
-  </w:style>
-  <w:style w:type="paragraph" w:customStyle="1" w:styleId="C3B21E58F8B34BF29DB092C8A7B9C2CF">
-    <w:name w:val="C3B21E58F8B34BF29DB092C8A7B9C2CF"/>
-    <w:rsid w:val="00A43F55"/>
-  </w:style>
-  <w:style w:type="paragraph" w:customStyle="1" w:styleId="B350C2613DCB40E8B9CC80889ED326AA">
-    <w:name w:val="B350C2613DCB40E8B9CC80889ED326AA"/>
-    <w:rsid w:val="00A43F55"/>
-  </w:style>
-  <w:style w:type="paragraph" w:customStyle="1" w:styleId="508E3E123C9447609B38897336A135B4">
-    <w:name w:val="508E3E123C9447609B38897336A135B4"/>
-    <w:rsid w:val="00A43F55"/>
-  </w:style>
-  <w:style w:type="paragraph" w:customStyle="1" w:styleId="FA737A479E34467FB4D7BDB901F3EA39">
-    <w:name w:val="FA737A479E34467FB4D7BDB901F3EA39"/>
-    <w:rsid w:val="00A43F55"/>
-  </w:style>
-  <w:style w:type="paragraph" w:customStyle="1" w:styleId="4326435B4C8344B39861DAE689F762AD">
-    <w:name w:val="4326435B4C8344B39861DAE689F762AD"/>
-    <w:rsid w:val="00A43F55"/>
-  </w:style>
-  <w:style w:type="paragraph" w:customStyle="1" w:styleId="4C73355691D54646B0B2E265C823D7DF">
-    <w:name w:val="4C73355691D54646B0B2E265C823D7DF"/>
-    <w:rsid w:val="00A43F55"/>
-  </w:style>
-  <w:style w:type="paragraph" w:customStyle="1" w:styleId="D6DFDB9AB5D243B19E00845973ED3AD1">
-    <w:name w:val="D6DFDB9AB5D243B19E00845973ED3AD1"/>
-    <w:rsid w:val="00A43F55"/>
-  </w:style>
-  <w:style w:type="paragraph" w:customStyle="1" w:styleId="A1BD3AB624C74A6B853E617E6DC6366B">
-    <w:name w:val="A1BD3AB624C74A6B853E617E6DC6366B"/>
-    <w:rsid w:val="00A43F55"/>
-  </w:style>
-  <w:style w:type="paragraph" w:customStyle="1" w:styleId="7F833CC0C49E434AAA52E8A422D50939">
-    <w:name w:val="7F833CC0C49E434AAA52E8A422D50939"/>
-    <w:rsid w:val="00A43F55"/>
-  </w:style>
-  <w:style w:type="paragraph" w:customStyle="1" w:styleId="22CC40611F3642CF9363A544AA074312">
-    <w:name w:val="22CC40611F3642CF9363A544AA074312"/>
-    <w:rsid w:val="00A43F55"/>
-  </w:style>
-  <w:style w:type="paragraph" w:customStyle="1" w:styleId="6956EB6B65664490921958B04573995C">
-    <w:name w:val="6956EB6B65664490921958B04573995C"/>
-    <w:rsid w:val="00A43F55"/>
-  </w:style>
-  <w:style w:type="paragraph" w:customStyle="1" w:styleId="8ED680EACC3943A09D886FF365F6BD94">
-    <w:name w:val="8ED680EACC3943A09D886FF365F6BD94"/>
-    <w:rsid w:val="00A43F55"/>
-  </w:style>
-  <w:style w:type="paragraph" w:customStyle="1" w:styleId="17F9602E32E34CC0A55B15C9A507E440">
-    <w:name w:val="17F9602E32E34CC0A55B15C9A507E440"/>
-    <w:rsid w:val="00A43F55"/>
-  </w:style>
-  <w:style w:type="paragraph" w:customStyle="1" w:styleId="BC5F73564E4749AD849154E2EF1D12D7">
-    <w:name w:val="BC5F73564E4749AD849154E2EF1D12D7"/>
-    <w:rsid w:val="00A43F55"/>
-  </w:style>
-  <w:style w:type="paragraph" w:customStyle="1" w:styleId="DB04FA0591FB4DA58509B21C1BEBD9F2">
-    <w:name w:val="DB04FA0591FB4DA58509B21C1BEBD9F2"/>
-    <w:rsid w:val="00A43F55"/>
-  </w:style>
-  <w:style w:type="paragraph" w:customStyle="1" w:styleId="FDB86F19DF9448F3ADF36C8D9DE8918D">
-    <w:name w:val="FDB86F19DF9448F3ADF36C8D9DE8918D"/>
-    <w:rsid w:val="00A43F55"/>
-  </w:style>
-  <w:style w:type="paragraph" w:customStyle="1" w:styleId="D0CADB5DFAC04CD2A1B11F1569B6B401">
-    <w:name w:val="D0CADB5DFAC04CD2A1B11F1569B6B401"/>
-    <w:rsid w:val="00A43F55"/>
-  </w:style>
-  <w:style w:type="paragraph" w:customStyle="1" w:styleId="28AD73F947DD484D8098F2A65910E640">
-    <w:name w:val="28AD73F947DD484D8098F2A65910E640"/>
-    <w:rsid w:val="00A43F55"/>
-  </w:style>
-  <w:style w:type="paragraph" w:customStyle="1" w:styleId="0C05CC4A68F943999991CFD7DF86A5EE">
-    <w:name w:val="0C05CC4A68F943999991CFD7DF86A5EE"/>
-    <w:rsid w:val="00A43F55"/>
-  </w:style>
-  <w:style w:type="paragraph" w:customStyle="1" w:styleId="C75F33C98DC24E98B6F9A56F4DC30E1B">
-    <w:name w:val="C75F33C98DC24E98B6F9A56F4DC30E1B"/>
-    <w:rsid w:val="00A43F55"/>
-  </w:style>
-  <w:style w:type="paragraph" w:customStyle="1" w:styleId="FBD913DFEA034200AC015B4F5F3BF355">
-    <w:name w:val="FBD913DFEA034200AC015B4F5F3BF355"/>
-    <w:rsid w:val="00A43F55"/>
-  </w:style>
-  <w:style w:type="paragraph" w:customStyle="1" w:styleId="2270902AF0504546988460F5E758AA46">
-    <w:name w:val="2270902AF0504546988460F5E758AA46"/>
-    <w:rsid w:val="00A43F55"/>
-  </w:style>
-  <w:style w:type="paragraph" w:customStyle="1" w:styleId="867D267FFB3C479E9D21D4772493DB25">
-    <w:name w:val="867D267FFB3C479E9D21D4772493DB25"/>
-    <w:rsid w:val="00A43F55"/>
-  </w:style>
-  <w:style w:type="paragraph" w:customStyle="1" w:styleId="B7E39096E8F847A8A182049268082A56">
-    <w:name w:val="B7E39096E8F847A8A182049268082A56"/>
-    <w:rsid w:val="00A43F55"/>
-  </w:style>
-  <w:style w:type="paragraph" w:customStyle="1" w:styleId="9A44CE56106B4F42A054B8EAA52C4668">
-    <w:name w:val="9A44CE56106B4F42A054B8EAA52C4668"/>
-    <w:rsid w:val="00A43F55"/>
-  </w:style>
-  <w:style w:type="paragraph" w:customStyle="1" w:styleId="C4A4E188153C46E3AD88E6ED8BADF70B">
-    <w:name w:val="C4A4E188153C46E3AD88E6ED8BADF70B"/>
-    <w:rsid w:val="00A43F55"/>
-  </w:style>
-  <w:style w:type="paragraph" w:customStyle="1" w:styleId="ABFFD6850F234D8FA52BF38D9B7B9FFB">
-    <w:name w:val="ABFFD6850F234D8FA52BF38D9B7B9FFB"/>
-    <w:rsid w:val="00A43F55"/>
-  </w:style>
-</w:styles>
-</file>
-
-<file path=word/glossary/webSettings.xml><?xml version="1.0" encoding="utf-8"?>
-<w:webSettings xmlns:mc="http://schemas.openxmlformats.org/markup-compatibility/2006" xmlns:r="http://schemas.openxmlformats.org/officeDocument/2006/relationships" xmlns:w="http://schemas.openxmlformats.org/wordprocessingml/2006/main" xmlns:w14="http://schemas.microsoft.com/office/word/2010/wordml" mc:Ignorable="w14">
-  <w:optimizeForBrowser/>
-  <w:allowPNG/>
-</w:webSettings>
-</file>
-
 <file path=word/theme/theme1.xml><?xml version="1.0" encoding="utf-8"?>
 <a:theme xmlns:a="http://schemas.openxmlformats.org/drawingml/2006/main" name="Office Theme">
   <a:themeElements>
@@ -8205,7 +7807,7 @@
 </file>
 
 <file path=customXml/itemProps2.xml><?xml version="1.0" encoding="utf-8"?>
-<ds:datastoreItem xmlns:ds="http://schemas.openxmlformats.org/officeDocument/2006/customXml" ds:itemID="{BB2C9A57-6D04-4120-9998-97D79073F8C7}">
+<ds:datastoreItem xmlns:ds="http://schemas.openxmlformats.org/officeDocument/2006/customXml" ds:itemID="{A5D6DC87-CECC-4813-BDA4-D9E6C805D796}">
   <ds:schemaRefs>
     <ds:schemaRef ds:uri="http://schemas.openxmlformats.org/officeDocument/2006/bibliography"/>
   </ds:schemaRefs>

</xml_diff>